<commit_message>
Presentation Doc final edit
</commit_message>
<xml_diff>
--- a/Ansible at Work.docx
+++ b/Ansible at Work.docx
@@ -5,29 +5,87 @@
     <w:p>
       <w:pPr>
         <w:jc w:val="center"/>
-      </w:pPr>
-      <w:r>
+        <w:rPr>
+          <w:sz w:val="48"/>
+          <w:szCs w:val="48"/>
+        </w:rPr>
+      </w:pPr>
+    </w:p>
+    <w:p>
+      <w:pPr>
+        <w:jc w:val="center"/>
+        <w:rPr>
+          <w:sz w:val="48"/>
+          <w:szCs w:val="48"/>
+        </w:rPr>
+      </w:pPr>
+      <w:r>
+        <w:rPr>
+          <w:sz w:val="48"/>
+          <w:szCs w:val="48"/>
+        </w:rPr>
         <w:t xml:space="preserve">Understand </w:t>
       </w:r>
       <w:proofErr w:type="spellStart"/>
       <w:r>
+        <w:rPr>
+          <w:b/>
+          <w:sz w:val="48"/>
+          <w:szCs w:val="48"/>
+        </w:rPr>
         <w:t>Ansible</w:t>
       </w:r>
       <w:proofErr w:type="spellEnd"/>
       <w:r>
+        <w:rPr>
+          <w:sz w:val="48"/>
+          <w:szCs w:val="48"/>
+        </w:rPr>
         <w:t xml:space="preserve"> better, by making it work</w:t>
       </w:r>
     </w:p>
     <w:p>
       <w:pPr>
         <w:jc w:val="both"/>
-      </w:pPr>
-      <w:r>
-        <w:t>Prerequisites</w:t>
-      </w:r>
-      <w:r>
-        <w:t>:</w:t>
-      </w:r>
+        <w:rPr>
+          <w:sz w:val="40"/>
+          <w:szCs w:val="40"/>
+        </w:rPr>
+      </w:pPr>
+    </w:p>
+    <w:p>
+      <w:pPr>
+        <w:jc w:val="both"/>
+        <w:rPr>
+          <w:sz w:val="40"/>
+          <w:szCs w:val="40"/>
+        </w:rPr>
+      </w:pPr>
+    </w:p>
+    <w:p>
+      <w:pPr>
+        <w:jc w:val="both"/>
+        <w:rPr>
+          <w:sz w:val="40"/>
+          <w:szCs w:val="40"/>
+        </w:rPr>
+      </w:pPr>
+      <w:r>
+        <w:rPr>
+          <w:sz w:val="40"/>
+          <w:szCs w:val="40"/>
+        </w:rPr>
+        <w:t>Prerequisites:</w:t>
+      </w:r>
+    </w:p>
+    <w:p>
+      <w:pPr>
+        <w:jc w:val="both"/>
+        <w:rPr>
+          <w:sz w:val="32"/>
+          <w:szCs w:val="32"/>
+        </w:rPr>
+      </w:pPr>
     </w:p>
     <w:p>
       <w:pPr>
@@ -37,24 +95,48 @@
           <w:numId w:val="1"/>
         </w:numPr>
         <w:jc w:val="both"/>
-      </w:pPr>
-      <w:r>
+        <w:rPr>
+          <w:sz w:val="32"/>
+          <w:szCs w:val="32"/>
+        </w:rPr>
+      </w:pPr>
+      <w:r>
+        <w:rPr>
+          <w:sz w:val="32"/>
+          <w:szCs w:val="32"/>
+        </w:rPr>
         <w:t xml:space="preserve">Two </w:t>
       </w:r>
       <w:proofErr w:type="spellStart"/>
       <w:r>
+        <w:rPr>
+          <w:sz w:val="32"/>
+          <w:szCs w:val="32"/>
+        </w:rPr>
         <w:t>ore</w:t>
       </w:r>
       <w:proofErr w:type="spellEnd"/>
       <w:r>
+        <w:rPr>
+          <w:sz w:val="32"/>
+          <w:szCs w:val="32"/>
+        </w:rPr>
         <w:t xml:space="preserve"> more Linux stations, in my case I had three all different distributions just to show how great </w:t>
       </w:r>
       <w:proofErr w:type="spellStart"/>
       <w:r>
+        <w:rPr>
+          <w:sz w:val="32"/>
+          <w:szCs w:val="32"/>
+        </w:rPr>
         <w:t>Ansible</w:t>
       </w:r>
       <w:proofErr w:type="spellEnd"/>
       <w:r>
+        <w:rPr>
+          <w:sz w:val="32"/>
+          <w:szCs w:val="32"/>
+        </w:rPr>
         <w:t xml:space="preserve"> is.</w:t>
       </w:r>
     </w:p>
@@ -66,24 +148,78 @@
           <w:numId w:val="1"/>
         </w:numPr>
         <w:jc w:val="both"/>
-      </w:pPr>
-      <w:r>
+        <w:rPr>
+          <w:sz w:val="32"/>
+          <w:szCs w:val="32"/>
+        </w:rPr>
+      </w:pPr>
+      <w:r>
+        <w:rPr>
+          <w:sz w:val="32"/>
+          <w:szCs w:val="32"/>
+        </w:rPr>
         <w:t xml:space="preserve">One station will be the </w:t>
       </w:r>
       <w:proofErr w:type="spellStart"/>
       <w:r>
+        <w:rPr>
+          <w:sz w:val="32"/>
+          <w:szCs w:val="32"/>
+        </w:rPr>
         <w:t>Ansible</w:t>
       </w:r>
       <w:proofErr w:type="spellEnd"/>
       <w:r>
-        <w:t xml:space="preserve"> server and thus will have </w:t>
-      </w:r>
-      <w:proofErr w:type="spellStart"/>
-      <w:r>
+        <w:rPr>
+          <w:sz w:val="32"/>
+          <w:szCs w:val="32"/>
+        </w:rPr>
+        <w:t xml:space="preserve"> server </w:t>
+      </w:r>
+      <w:r>
+        <w:rPr>
+          <w:sz w:val="32"/>
+          <w:szCs w:val="32"/>
+        </w:rPr>
+        <w:t xml:space="preserve">(with </w:t>
+      </w:r>
+      <w:proofErr w:type="spellStart"/>
+      <w:r>
+        <w:rPr>
+          <w:sz w:val="32"/>
+          <w:szCs w:val="32"/>
+        </w:rPr>
+        <w:t>Lubuntu</w:t>
+      </w:r>
+      <w:proofErr w:type="spellEnd"/>
+      <w:r>
+        <w:rPr>
+          <w:sz w:val="32"/>
+          <w:szCs w:val="32"/>
+        </w:rPr>
+        <w:t xml:space="preserve"> 18.04) </w:t>
+      </w:r>
+      <w:r>
+        <w:rPr>
+          <w:sz w:val="32"/>
+          <w:szCs w:val="32"/>
+        </w:rPr>
+        <w:t xml:space="preserve">and thus will have </w:t>
+      </w:r>
+      <w:proofErr w:type="spellStart"/>
+      <w:r>
+        <w:rPr>
+          <w:sz w:val="32"/>
+          <w:szCs w:val="32"/>
+        </w:rPr>
         <w:t>Ansible</w:t>
       </w:r>
       <w:proofErr w:type="spellEnd"/>
       <w:r>
+        <w:rPr>
+          <w:sz w:val="32"/>
+          <w:szCs w:val="32"/>
+        </w:rPr>
         <w:t xml:space="preserve"> installed on it</w:t>
       </w:r>
     </w:p>
@@ -95,9 +231,47 @@
           <w:numId w:val="1"/>
         </w:numPr>
         <w:jc w:val="both"/>
-      </w:pPr>
-      <w:r>
-        <w:t>The other two stations will be hosts and all they need to have is:</w:t>
+        <w:rPr>
+          <w:sz w:val="32"/>
+          <w:szCs w:val="32"/>
+        </w:rPr>
+      </w:pPr>
+      <w:r>
+        <w:rPr>
+          <w:sz w:val="32"/>
+          <w:szCs w:val="32"/>
+        </w:rPr>
+        <w:t xml:space="preserve">The other two stations </w:t>
+      </w:r>
+      <w:r>
+        <w:rPr>
+          <w:sz w:val="32"/>
+          <w:szCs w:val="32"/>
+        </w:rPr>
+        <w:t xml:space="preserve">(a </w:t>
+      </w:r>
+      <w:proofErr w:type="spellStart"/>
+      <w:r>
+        <w:rPr>
+          <w:sz w:val="32"/>
+          <w:szCs w:val="32"/>
+        </w:rPr>
+        <w:t>Kubuntu</w:t>
+      </w:r>
+      <w:proofErr w:type="spellEnd"/>
+      <w:r>
+        <w:rPr>
+          <w:sz w:val="32"/>
+          <w:szCs w:val="32"/>
+        </w:rPr>
+        <w:t xml:space="preserve"> 16.04 and a Kali 2.0) </w:t>
+      </w:r>
+      <w:r>
+        <w:rPr>
+          <w:sz w:val="32"/>
+          <w:szCs w:val="32"/>
+        </w:rPr>
+        <w:t>will be hosts and all they need to have is:</w:t>
       </w:r>
     </w:p>
     <w:p>
@@ -108,8 +282,16 @@
           <w:numId w:val="1"/>
         </w:numPr>
         <w:jc w:val="both"/>
-      </w:pPr>
-      <w:r>
+        <w:rPr>
+          <w:sz w:val="32"/>
+          <w:szCs w:val="32"/>
+        </w:rPr>
+      </w:pPr>
+      <w:r>
+        <w:rPr>
+          <w:sz w:val="32"/>
+          <w:szCs w:val="32"/>
+        </w:rPr>
         <w:t xml:space="preserve"> SSH service installed / enabled and</w:t>
       </w:r>
     </w:p>
@@ -121,8 +303,16 @@
           <w:numId w:val="1"/>
         </w:numPr>
         <w:jc w:val="both"/>
-      </w:pPr>
-      <w:r>
+        <w:rPr>
+          <w:sz w:val="32"/>
+          <w:szCs w:val="32"/>
+        </w:rPr>
+      </w:pPr>
+      <w:r>
+        <w:rPr>
+          <w:sz w:val="32"/>
+          <w:szCs w:val="32"/>
+        </w:rPr>
         <w:t xml:space="preserve"> Python installed (which all Linux distros do these days, we still have to check it though)</w:t>
       </w:r>
     </w:p>
@@ -134,16 +324,32 @@
           <w:numId w:val="1"/>
         </w:numPr>
         <w:jc w:val="both"/>
-      </w:pPr>
-      <w:r>
+        <w:rPr>
+          <w:sz w:val="32"/>
+          <w:szCs w:val="32"/>
+        </w:rPr>
+      </w:pPr>
+      <w:r>
+        <w:rPr>
+          <w:sz w:val="32"/>
+          <w:szCs w:val="32"/>
+        </w:rPr>
         <w:t xml:space="preserve">A non-root </w:t>
       </w:r>
       <w:proofErr w:type="spellStart"/>
       <w:r>
+        <w:rPr>
+          <w:sz w:val="32"/>
+          <w:szCs w:val="32"/>
+        </w:rPr>
         <w:t>Sudo-er</w:t>
       </w:r>
       <w:proofErr w:type="spellEnd"/>
       <w:r>
+        <w:rPr>
+          <w:sz w:val="32"/>
+          <w:szCs w:val="32"/>
+        </w:rPr>
         <w:t xml:space="preserve"> user</w:t>
       </w:r>
     </w:p>
@@ -155,8 +361,16 @@
           <w:numId w:val="1"/>
         </w:numPr>
         <w:jc w:val="both"/>
-      </w:pPr>
-      <w:r>
+        <w:rPr>
+          <w:sz w:val="32"/>
+          <w:szCs w:val="32"/>
+        </w:rPr>
+      </w:pPr>
+      <w:r>
+        <w:rPr>
+          <w:sz w:val="32"/>
+          <w:szCs w:val="32"/>
+        </w:rPr>
         <w:t>Also we will need to know their IP address</w:t>
       </w:r>
     </w:p>
@@ -168,78 +382,202 @@
           <w:numId w:val="1"/>
         </w:numPr>
         <w:jc w:val="both"/>
-      </w:pPr>
-      <w:r>
+        <w:rPr>
+          <w:sz w:val="32"/>
+          <w:szCs w:val="32"/>
+        </w:rPr>
+      </w:pPr>
+      <w:r>
+        <w:rPr>
+          <w:sz w:val="32"/>
+          <w:szCs w:val="32"/>
+        </w:rPr>
         <w:t>SSH keys generated for the non-</w:t>
       </w:r>
       <w:r>
         <w:rPr>
           <w:rStyle w:val="Strong"/>
+          <w:sz w:val="32"/>
+          <w:szCs w:val="32"/>
         </w:rPr>
         <w:t>root</w:t>
       </w:r>
       <w:r>
-        <w:t xml:space="preserve"> user on </w:t>
-      </w:r>
-      <w:r>
-        <w:t>the</w:t>
-      </w:r>
-      <w:r>
-        <w:t xml:space="preserve"> </w:t>
-      </w:r>
-      <w:proofErr w:type="spellStart"/>
-      <w:r>
+        <w:rPr>
+          <w:sz w:val="32"/>
+          <w:szCs w:val="32"/>
+        </w:rPr>
+        <w:t xml:space="preserve"> user on the </w:t>
+      </w:r>
+      <w:proofErr w:type="spellStart"/>
+      <w:r>
+        <w:rPr>
+          <w:sz w:val="32"/>
+          <w:szCs w:val="32"/>
+        </w:rPr>
         <w:t>Ansible</w:t>
       </w:r>
       <w:proofErr w:type="spellEnd"/>
       <w:r>
+        <w:rPr>
+          <w:sz w:val="32"/>
+          <w:szCs w:val="32"/>
+        </w:rPr>
         <w:t xml:space="preserve"> server.</w:t>
       </w:r>
     </w:p>
     <w:p>
-      <w:r>
+      <w:pPr>
+        <w:rPr>
+          <w:sz w:val="28"/>
+          <w:szCs w:val="28"/>
+        </w:rPr>
+      </w:pPr>
+    </w:p>
+    <w:p>
+      <w:pPr>
+        <w:rPr>
+          <w:sz w:val="28"/>
+          <w:szCs w:val="28"/>
+        </w:rPr>
+      </w:pPr>
+      <w:r>
+        <w:rPr>
+          <w:sz w:val="28"/>
+          <w:szCs w:val="28"/>
+        </w:rPr>
         <w:t xml:space="preserve">So, the plan is to first check the prerequisites </w:t>
       </w:r>
       <w:proofErr w:type="spellStart"/>
       <w:r>
+        <w:rPr>
+          <w:sz w:val="28"/>
+          <w:szCs w:val="28"/>
+        </w:rPr>
         <w:t>and than</w:t>
       </w:r>
       <w:proofErr w:type="spellEnd"/>
       <w:r>
+        <w:rPr>
+          <w:sz w:val="28"/>
+          <w:szCs w:val="28"/>
+        </w:rPr>
         <w:t xml:space="preserve"> to </w:t>
       </w:r>
       <w:proofErr w:type="spellStart"/>
       <w:r>
+        <w:rPr>
+          <w:sz w:val="28"/>
+          <w:szCs w:val="28"/>
+        </w:rPr>
         <w:t>actualy</w:t>
       </w:r>
       <w:proofErr w:type="spellEnd"/>
       <w:r>
+        <w:rPr>
+          <w:sz w:val="28"/>
+          <w:szCs w:val="28"/>
+        </w:rPr>
         <w:t xml:space="preserve"> install </w:t>
       </w:r>
       <w:proofErr w:type="spellStart"/>
       <w:r>
+        <w:rPr>
+          <w:sz w:val="28"/>
+          <w:szCs w:val="28"/>
+        </w:rPr>
         <w:t>Ansible</w:t>
       </w:r>
       <w:proofErr w:type="spellEnd"/>
       <w:r>
+        <w:rPr>
+          <w:sz w:val="28"/>
+          <w:szCs w:val="28"/>
+        </w:rPr>
         <w:t xml:space="preserve"> on the server and make it work, get the other stations executes commands.</w:t>
       </w:r>
     </w:p>
     <w:p>
-      <w:r>
+      <w:pPr>
+        <w:rPr>
+          <w:sz w:val="28"/>
+          <w:szCs w:val="28"/>
+        </w:rPr>
+      </w:pPr>
+    </w:p>
+    <w:p>
+      <w:pPr>
+        <w:rPr>
+          <w:sz w:val="28"/>
+          <w:szCs w:val="28"/>
+        </w:rPr>
+      </w:pPr>
+    </w:p>
+    <w:p>
+      <w:pPr>
+        <w:rPr>
+          <w:sz w:val="28"/>
+          <w:szCs w:val="28"/>
+        </w:rPr>
+      </w:pPr>
+    </w:p>
+    <w:p>
+      <w:pPr>
+        <w:rPr>
+          <w:sz w:val="28"/>
+          <w:szCs w:val="28"/>
+        </w:rPr>
+      </w:pPr>
+    </w:p>
+    <w:p>
+      <w:pPr>
+        <w:rPr>
+          <w:sz w:val="28"/>
+          <w:szCs w:val="28"/>
+        </w:rPr>
+      </w:pPr>
+    </w:p>
+    <w:p>
+      <w:pPr>
+        <w:rPr>
+          <w:sz w:val="28"/>
+          <w:szCs w:val="28"/>
+        </w:rPr>
+      </w:pPr>
+    </w:p>
+    <w:p>
+      <w:pPr>
+        <w:rPr>
+          <w:sz w:val="28"/>
+          <w:szCs w:val="28"/>
+        </w:rPr>
+      </w:pPr>
+    </w:p>
+    <w:p>
+      <w:pPr>
+        <w:rPr>
+          <w:sz w:val="28"/>
+          <w:szCs w:val="28"/>
+        </w:rPr>
+      </w:pPr>
+      <w:r>
+        <w:rPr>
+          <w:sz w:val="28"/>
+          <w:szCs w:val="28"/>
+        </w:rPr>
+        <w:lastRenderedPageBreak/>
         <w:t>Let’s start with host1, SSH status:</w:t>
       </w:r>
     </w:p>
-    <w:p/>
     <w:p>
       <w:r>
         <w:rPr>
           <w:noProof/>
         </w:rPr>
         <w:drawing>
-          <wp:inline distT="0" distB="0" distL="0" distR="0">
-            <wp:extent cx="5939790" cy="4460875"/>
-            <wp:effectExtent l="0" t="0" r="3810" b="0"/>
+          <wp:inline distT="0" distB="0" distL="0" distR="0" wp14:anchorId="0AF55E90" wp14:editId="023971D7">
+            <wp:extent cx="5631998" cy="4229717"/>
+            <wp:effectExtent l="0" t="0" r="6985" b="0"/>
             <wp:docPr id="1" name="Picture 1"/>
             <wp:cNvGraphicFramePr>
               <a:graphicFrameLocks xmlns:a="http://schemas.openxmlformats.org/drawingml/2006/main" noChangeAspect="1"/>
@@ -254,7 +592,150 @@
                     </pic:cNvPicPr>
                   </pic:nvPicPr>
                   <pic:blipFill>
-                    <a:blip r:embed="rId5">
+                    <a:blip r:embed="rId6">
+                      <a:extLst>
+                        <a:ext uri="{28A0092B-C50C-407E-A947-70E740481C1C}">
+                          <a14:useLocalDpi xmlns:a14="http://schemas.microsoft.com/office/drawing/2010/main" val="0"/>
+                        </a:ext>
+                      </a:extLst>
+                    </a:blip>
+                    <a:srcRect/>
+                    <a:stretch>
+                      <a:fillRect/>
+                    </a:stretch>
+                  </pic:blipFill>
+                  <pic:spPr bwMode="auto">
+                    <a:xfrm>
+                      <a:off x="0" y="0"/>
+                      <a:ext cx="5693475" cy="4275887"/>
+                    </a:xfrm>
+                    <a:prstGeom prst="rect">
+                      <a:avLst/>
+                    </a:prstGeom>
+                    <a:noFill/>
+                    <a:ln>
+                      <a:noFill/>
+                    </a:ln>
+                  </pic:spPr>
+                </pic:pic>
+              </a:graphicData>
+            </a:graphic>
+          </wp:inline>
+        </w:drawing>
+      </w:r>
+    </w:p>
+    <w:p/>
+    <w:p/>
+    <w:p>
+      <w:pPr>
+        <w:rPr>
+          <w:sz w:val="28"/>
+          <w:szCs w:val="28"/>
+        </w:rPr>
+      </w:pPr>
+      <w:r>
+        <w:rPr>
+          <w:sz w:val="28"/>
+          <w:szCs w:val="28"/>
+        </w:rPr>
+        <w:t xml:space="preserve">Everything is peachy, we move on to check host1 Python status </w:t>
+      </w:r>
+    </w:p>
+    <w:p>
+      <w:r>
+        <w:rPr>
+          <w:noProof/>
+        </w:rPr>
+        <w:drawing>
+          <wp:inline distT="0" distB="0" distL="0" distR="0">
+            <wp:extent cx="4563171" cy="3427013"/>
+            <wp:effectExtent l="0" t="0" r="0" b="2540"/>
+            <wp:docPr id="2" name="Picture 2"/>
+            <wp:cNvGraphicFramePr>
+              <a:graphicFrameLocks xmlns:a="http://schemas.openxmlformats.org/drawingml/2006/main" noChangeAspect="1"/>
+            </wp:cNvGraphicFramePr>
+            <a:graphic xmlns:a="http://schemas.openxmlformats.org/drawingml/2006/main">
+              <a:graphicData uri="http://schemas.openxmlformats.org/drawingml/2006/picture">
+                <pic:pic xmlns:pic="http://schemas.openxmlformats.org/drawingml/2006/picture">
+                  <pic:nvPicPr>
+                    <pic:cNvPr id="0" name="Picture 2"/>
+                    <pic:cNvPicPr>
+                      <a:picLocks noChangeAspect="1" noChangeArrowheads="1"/>
+                    </pic:cNvPicPr>
+                  </pic:nvPicPr>
+                  <pic:blipFill>
+                    <a:blip r:embed="rId7">
+                      <a:extLst>
+                        <a:ext uri="{28A0092B-C50C-407E-A947-70E740481C1C}">
+                          <a14:useLocalDpi xmlns:a14="http://schemas.microsoft.com/office/drawing/2010/main" val="0"/>
+                        </a:ext>
+                      </a:extLst>
+                    </a:blip>
+                    <a:srcRect/>
+                    <a:stretch>
+                      <a:fillRect/>
+                    </a:stretch>
+                  </pic:blipFill>
+                  <pic:spPr bwMode="auto">
+                    <a:xfrm>
+                      <a:off x="0" y="0"/>
+                      <a:ext cx="4607173" cy="3460059"/>
+                    </a:xfrm>
+                    <a:prstGeom prst="rect">
+                      <a:avLst/>
+                    </a:prstGeom>
+                    <a:noFill/>
+                    <a:ln>
+                      <a:noFill/>
+                    </a:ln>
+                  </pic:spPr>
+                </pic:pic>
+              </a:graphicData>
+            </a:graphic>
+          </wp:inline>
+        </w:drawing>
+      </w:r>
+    </w:p>
+    <w:p/>
+    <w:p>
+      <w:pPr>
+        <w:rPr>
+          <w:sz w:val="28"/>
+          <w:szCs w:val="28"/>
+        </w:rPr>
+      </w:pPr>
+      <w:r>
+        <w:rPr>
+          <w:sz w:val="28"/>
+          <w:szCs w:val="28"/>
+        </w:rPr>
+        <w:t>Looks great it has it installed, next let’s have a look at the IP v4 address of host1</w:t>
+      </w:r>
+    </w:p>
+    <w:p>
+      <w:r>
+        <w:rPr>
+          <w:noProof/>
+        </w:rPr>
+        <w:drawing>
+          <wp:inline distT="0" distB="0" distL="0" distR="0">
+            <wp:extent cx="5939790" cy="4460875"/>
+            <wp:effectExtent l="0" t="0" r="3810" b="0"/>
+            <wp:docPr id="3" name="Picture 3"/>
+            <wp:cNvGraphicFramePr>
+              <a:graphicFrameLocks xmlns:a="http://schemas.openxmlformats.org/drawingml/2006/main" noChangeAspect="1"/>
+            </wp:cNvGraphicFramePr>
+            <a:graphic xmlns:a="http://schemas.openxmlformats.org/drawingml/2006/main">
+              <a:graphicData uri="http://schemas.openxmlformats.org/drawingml/2006/picture">
+                <pic:pic xmlns:pic="http://schemas.openxmlformats.org/drawingml/2006/picture">
+                  <pic:nvPicPr>
+                    <pic:cNvPr id="0" name="Picture 3"/>
+                    <pic:cNvPicPr>
+                      <a:picLocks noChangeAspect="1" noChangeArrowheads="1"/>
+                    </pic:cNvPicPr>
+                  </pic:nvPicPr>
+                  <pic:blipFill>
+                    <a:blip r:embed="rId8">
                       <a:extLst>
                         <a:ext uri="{28A0092B-C50C-407E-A947-70E740481C1C}">
                           <a14:useLocalDpi xmlns:a14="http://schemas.microsoft.com/office/drawing/2010/main" val="0"/>
@@ -288,9 +769,62 @@
     </w:p>
     <w:p/>
     <w:p>
-      <w:r>
+      <w:pPr>
+        <w:rPr>
+          <w:sz w:val="28"/>
+          <w:szCs w:val="28"/>
+        </w:rPr>
+      </w:pPr>
+      <w:r>
+        <w:rPr>
+          <w:sz w:val="28"/>
+          <w:szCs w:val="28"/>
+        </w:rPr>
+        <w:t xml:space="preserve">Since it’s an Ubuntu distro and is the only user after </w:t>
+      </w:r>
+      <w:proofErr w:type="spellStart"/>
+      <w:r>
+        <w:rPr>
+          <w:sz w:val="28"/>
+          <w:szCs w:val="28"/>
+        </w:rPr>
+        <w:t>instalaion</w:t>
+      </w:r>
+      <w:proofErr w:type="spellEnd"/>
+      <w:r>
+        <w:rPr>
+          <w:sz w:val="28"/>
+          <w:szCs w:val="28"/>
+        </w:rPr>
+        <w:t xml:space="preserve"> it is a SUDO user and is not root.</w:t>
+      </w:r>
+    </w:p>
+    <w:p/>
+    <w:p/>
+    <w:p/>
+    <w:p/>
+    <w:p/>
+    <w:p/>
+    <w:p/>
+    <w:p/>
+    <w:p/>
+    <w:p/>
+    <w:p/>
+    <w:p/>
+    <w:p>
+      <w:pPr>
+        <w:rPr>
+          <w:sz w:val="28"/>
+          <w:szCs w:val="28"/>
+        </w:rPr>
+      </w:pPr>
+      <w:r>
+        <w:rPr>
+          <w:sz w:val="28"/>
+          <w:szCs w:val="28"/>
+        </w:rPr>
         <w:lastRenderedPageBreak/>
-        <w:t xml:space="preserve">Everything is peachy, we move on to check host1 Python status </w:t>
+        <w:t>We got everything checked on host1, now let’s check host2 SSH status</w:t>
       </w:r>
     </w:p>
     <w:p>
@@ -298,144 +832,6 @@
         <w:rPr>
           <w:noProof/>
         </w:rPr>
-        <w:drawing>
-          <wp:inline distT="0" distB="0" distL="0" distR="0">
-            <wp:extent cx="5939790" cy="4460875"/>
-            <wp:effectExtent l="0" t="0" r="3810" b="0"/>
-            <wp:docPr id="2" name="Picture 2"/>
-            <wp:cNvGraphicFramePr>
-              <a:graphicFrameLocks xmlns:a="http://schemas.openxmlformats.org/drawingml/2006/main" noChangeAspect="1"/>
-            </wp:cNvGraphicFramePr>
-            <a:graphic xmlns:a="http://schemas.openxmlformats.org/drawingml/2006/main">
-              <a:graphicData uri="http://schemas.openxmlformats.org/drawingml/2006/picture">
-                <pic:pic xmlns:pic="http://schemas.openxmlformats.org/drawingml/2006/picture">
-                  <pic:nvPicPr>
-                    <pic:cNvPr id="0" name="Picture 2"/>
-                    <pic:cNvPicPr>
-                      <a:picLocks noChangeAspect="1" noChangeArrowheads="1"/>
-                    </pic:cNvPicPr>
-                  </pic:nvPicPr>
-                  <pic:blipFill>
-                    <a:blip r:embed="rId6">
-                      <a:extLst>
-                        <a:ext uri="{28A0092B-C50C-407E-A947-70E740481C1C}">
-                          <a14:useLocalDpi xmlns:a14="http://schemas.microsoft.com/office/drawing/2010/main" val="0"/>
-                        </a:ext>
-                      </a:extLst>
-                    </a:blip>
-                    <a:srcRect/>
-                    <a:stretch>
-                      <a:fillRect/>
-                    </a:stretch>
-                  </pic:blipFill>
-                  <pic:spPr bwMode="auto">
-                    <a:xfrm>
-                      <a:off x="0" y="0"/>
-                      <a:ext cx="5939790" cy="4460875"/>
-                    </a:xfrm>
-                    <a:prstGeom prst="rect">
-                      <a:avLst/>
-                    </a:prstGeom>
-                    <a:noFill/>
-                    <a:ln>
-                      <a:noFill/>
-                    </a:ln>
-                  </pic:spPr>
-                </pic:pic>
-              </a:graphicData>
-            </a:graphic>
-          </wp:inline>
-        </w:drawing>
-      </w:r>
-    </w:p>
-    <w:p/>
-    <w:p>
-      <w:r>
-        <w:t>Looks great it has it installed, next let’s have a look at the IP v4 address of host1</w:t>
-      </w:r>
-    </w:p>
-    <w:p>
-      <w:r>
-        <w:rPr>
-          <w:noProof/>
-        </w:rPr>
-        <w:lastRenderedPageBreak/>
-        <w:drawing>
-          <wp:inline distT="0" distB="0" distL="0" distR="0">
-            <wp:extent cx="5939790" cy="4460875"/>
-            <wp:effectExtent l="0" t="0" r="3810" b="0"/>
-            <wp:docPr id="3" name="Picture 3"/>
-            <wp:cNvGraphicFramePr>
-              <a:graphicFrameLocks xmlns:a="http://schemas.openxmlformats.org/drawingml/2006/main" noChangeAspect="1"/>
-            </wp:cNvGraphicFramePr>
-            <a:graphic xmlns:a="http://schemas.openxmlformats.org/drawingml/2006/main">
-              <a:graphicData uri="http://schemas.openxmlformats.org/drawingml/2006/picture">
-                <pic:pic xmlns:pic="http://schemas.openxmlformats.org/drawingml/2006/picture">
-                  <pic:nvPicPr>
-                    <pic:cNvPr id="0" name="Picture 3"/>
-                    <pic:cNvPicPr>
-                      <a:picLocks noChangeAspect="1" noChangeArrowheads="1"/>
-                    </pic:cNvPicPr>
-                  </pic:nvPicPr>
-                  <pic:blipFill>
-                    <a:blip r:embed="rId7">
-                      <a:extLst>
-                        <a:ext uri="{28A0092B-C50C-407E-A947-70E740481C1C}">
-                          <a14:useLocalDpi xmlns:a14="http://schemas.microsoft.com/office/drawing/2010/main" val="0"/>
-                        </a:ext>
-                      </a:extLst>
-                    </a:blip>
-                    <a:srcRect/>
-                    <a:stretch>
-                      <a:fillRect/>
-                    </a:stretch>
-                  </pic:blipFill>
-                  <pic:spPr bwMode="auto">
-                    <a:xfrm>
-                      <a:off x="0" y="0"/>
-                      <a:ext cx="5939790" cy="4460875"/>
-                    </a:xfrm>
-                    <a:prstGeom prst="rect">
-                      <a:avLst/>
-                    </a:prstGeom>
-                    <a:noFill/>
-                    <a:ln>
-                      <a:noFill/>
-                    </a:ln>
-                  </pic:spPr>
-                </pic:pic>
-              </a:graphicData>
-            </a:graphic>
-          </wp:inline>
-        </w:drawing>
-      </w:r>
-    </w:p>
-    <w:p/>
-    <w:p>
-      <w:r>
-        <w:t xml:space="preserve">Since it’s an Ubuntu distro and is the only user after </w:t>
-      </w:r>
-      <w:proofErr w:type="spellStart"/>
-      <w:r>
-        <w:t>instalaion</w:t>
-      </w:r>
-      <w:proofErr w:type="spellEnd"/>
-      <w:r>
-        <w:t xml:space="preserve"> it is a SUDO user and is not root.</w:t>
-      </w:r>
-    </w:p>
-    <w:p/>
-    <w:p>
-      <w:r>
-        <w:t>We got everything checked on host1, now let’s check host2 SSH status</w:t>
-      </w:r>
-    </w:p>
-    <w:p>
-      <w:r>
-        <w:rPr>
-          <w:noProof/>
-        </w:rPr>
-        <w:lastRenderedPageBreak/>
         <w:drawing>
           <wp:inline distT="0" distB="0" distL="0" distR="0">
             <wp:extent cx="5939790" cy="4015105"/>
@@ -449,67 +845,6 @@
                 <pic:pic xmlns:pic="http://schemas.openxmlformats.org/drawingml/2006/picture">
                   <pic:nvPicPr>
                     <pic:cNvPr id="0" name="Picture 4"/>
-                    <pic:cNvPicPr>
-                      <a:picLocks noChangeAspect="1" noChangeArrowheads="1"/>
-                    </pic:cNvPicPr>
-                  </pic:nvPicPr>
-                  <pic:blipFill>
-                    <a:blip r:embed="rId8">
-                      <a:extLst>
-                        <a:ext uri="{28A0092B-C50C-407E-A947-70E740481C1C}">
-                          <a14:useLocalDpi xmlns:a14="http://schemas.microsoft.com/office/drawing/2010/main" val="0"/>
-                        </a:ext>
-                      </a:extLst>
-                    </a:blip>
-                    <a:srcRect/>
-                    <a:stretch>
-                      <a:fillRect/>
-                    </a:stretch>
-                  </pic:blipFill>
-                  <pic:spPr bwMode="auto">
-                    <a:xfrm>
-                      <a:off x="0" y="0"/>
-                      <a:ext cx="5939790" cy="4015105"/>
-                    </a:xfrm>
-                    <a:prstGeom prst="rect">
-                      <a:avLst/>
-                    </a:prstGeom>
-                    <a:noFill/>
-                    <a:ln>
-                      <a:noFill/>
-                    </a:ln>
-                  </pic:spPr>
-                </pic:pic>
-              </a:graphicData>
-            </a:graphic>
-          </wp:inline>
-        </w:drawing>
-      </w:r>
-    </w:p>
-    <w:p>
-      <w:r>
-        <w:t>SSH is up and running, Python is also installed as we are seeing bellow:</w:t>
-      </w:r>
-    </w:p>
-    <w:p>
-      <w:r>
-        <w:rPr>
-          <w:noProof/>
-        </w:rPr>
-        <w:lastRenderedPageBreak/>
-        <w:drawing>
-          <wp:inline distT="0" distB="0" distL="0" distR="0">
-            <wp:extent cx="5939790" cy="4015105"/>
-            <wp:effectExtent l="0" t="0" r="3810" b="4445"/>
-            <wp:docPr id="5" name="Picture 5"/>
-            <wp:cNvGraphicFramePr>
-              <a:graphicFrameLocks xmlns:a="http://schemas.openxmlformats.org/drawingml/2006/main" noChangeAspect="1"/>
-            </wp:cNvGraphicFramePr>
-            <a:graphic xmlns:a="http://schemas.openxmlformats.org/drawingml/2006/main">
-              <a:graphicData uri="http://schemas.openxmlformats.org/drawingml/2006/picture">
-                <pic:pic xmlns:pic="http://schemas.openxmlformats.org/drawingml/2006/picture">
-                  <pic:nvPicPr>
-                    <pic:cNvPr id="0" name="Picture 5"/>
                     <pic:cNvPicPr>
                       <a:picLocks noChangeAspect="1" noChangeArrowheads="1"/>
                     </pic:cNvPicPr>
@@ -547,24 +882,31 @@
         </w:drawing>
       </w:r>
     </w:p>
-    <w:p/>
-    <w:p>
-      <w:r>
-        <w:t>Now, we need to create the Non-root user:</w:t>
-      </w:r>
-    </w:p>
-    <w:p/>
+    <w:p>
+      <w:pPr>
+        <w:rPr>
+          <w:sz w:val="28"/>
+          <w:szCs w:val="28"/>
+        </w:rPr>
+      </w:pPr>
+      <w:r>
+        <w:rPr>
+          <w:sz w:val="28"/>
+          <w:szCs w:val="28"/>
+        </w:rPr>
+        <w:t>SSH is up and running, Python is also installed as we are seeing bellow:</w:t>
+      </w:r>
+    </w:p>
     <w:p>
       <w:r>
         <w:rPr>
           <w:noProof/>
         </w:rPr>
-        <w:lastRenderedPageBreak/>
         <w:drawing>
           <wp:inline distT="0" distB="0" distL="0" distR="0">
-            <wp:extent cx="5939790" cy="3260090"/>
-            <wp:effectExtent l="0" t="0" r="3810" b="0"/>
-            <wp:docPr id="6" name="Picture 6"/>
+            <wp:extent cx="5939790" cy="4015105"/>
+            <wp:effectExtent l="0" t="0" r="3810" b="4445"/>
+            <wp:docPr id="5" name="Picture 5"/>
             <wp:cNvGraphicFramePr>
               <a:graphicFrameLocks xmlns:a="http://schemas.openxmlformats.org/drawingml/2006/main" noChangeAspect="1"/>
             </wp:cNvGraphicFramePr>
@@ -572,7 +914,7 @@
               <a:graphicData uri="http://schemas.openxmlformats.org/drawingml/2006/picture">
                 <pic:pic xmlns:pic="http://schemas.openxmlformats.org/drawingml/2006/picture">
                   <pic:nvPicPr>
-                    <pic:cNvPr id="0" name="Picture 6"/>
+                    <pic:cNvPr id="0" name="Picture 5"/>
                     <pic:cNvPicPr>
                       <a:picLocks noChangeAspect="1" noChangeArrowheads="1"/>
                     </pic:cNvPicPr>
@@ -593,7 +935,7 @@
                   <pic:spPr bwMode="auto">
                     <a:xfrm>
                       <a:off x="0" y="0"/>
-                      <a:ext cx="5939790" cy="3260090"/>
+                      <a:ext cx="5939790" cy="4015105"/>
                     </a:xfrm>
                     <a:prstGeom prst="rect">
                       <a:avLst/>
@@ -612,6 +954,33 @@
     </w:p>
     <w:p/>
     <w:p>
+      <w:pPr>
+        <w:tabs>
+          <w:tab w:val="left" w:pos="4282"/>
+        </w:tabs>
+        <w:rPr>
+          <w:sz w:val="28"/>
+          <w:szCs w:val="28"/>
+        </w:rPr>
+      </w:pPr>
+      <w:r>
+        <w:rPr>
+          <w:sz w:val="28"/>
+          <w:szCs w:val="28"/>
+        </w:rPr>
+        <w:lastRenderedPageBreak/>
+        <w:t>Now, we need to create the Non-root user:</w:t>
+      </w:r>
+      <w:r>
+        <w:rPr>
+          <w:sz w:val="28"/>
+          <w:szCs w:val="28"/>
+        </w:rPr>
+        <w:tab/>
+      </w:r>
+    </w:p>
+    <w:p/>
+    <w:p>
       <w:r>
         <w:rPr>
           <w:noProof/>
@@ -620,7 +989,7 @@
           <wp:inline distT="0" distB="0" distL="0" distR="0">
             <wp:extent cx="5939790" cy="3260090"/>
             <wp:effectExtent l="0" t="0" r="3810" b="0"/>
-            <wp:docPr id="7" name="Picture 7"/>
+            <wp:docPr id="6" name="Picture 6"/>
             <wp:cNvGraphicFramePr>
               <a:graphicFrameLocks xmlns:a="http://schemas.openxmlformats.org/drawingml/2006/main" noChangeAspect="1"/>
             </wp:cNvGraphicFramePr>
@@ -628,7 +997,7 @@
               <a:graphicData uri="http://schemas.openxmlformats.org/drawingml/2006/picture">
                 <pic:pic xmlns:pic="http://schemas.openxmlformats.org/drawingml/2006/picture">
                   <pic:nvPicPr>
-                    <pic:cNvPr id="0" name="Picture 7"/>
+                    <pic:cNvPr id="0" name="Picture 6"/>
                     <pic:cNvPicPr>
                       <a:picLocks noChangeAspect="1" noChangeArrowheads="1"/>
                     </pic:cNvPicPr>
@@ -666,27 +1035,17 @@
         </w:drawing>
       </w:r>
     </w:p>
-    <w:p>
-      <w:r>
-        <w:t xml:space="preserve">Make that user a so called </w:t>
-      </w:r>
-      <w:proofErr w:type="spellStart"/>
-      <w:r>
-        <w:t>Sudo-er</w:t>
-      </w:r>
-      <w:proofErr w:type="spellEnd"/>
-    </w:p>
+    <w:p/>
     <w:p>
       <w:r>
         <w:rPr>
           <w:noProof/>
         </w:rPr>
-        <w:lastRenderedPageBreak/>
         <w:drawing>
           <wp:inline distT="0" distB="0" distL="0" distR="0">
-            <wp:extent cx="5939790" cy="4906010"/>
-            <wp:effectExtent l="0" t="0" r="3810" b="8890"/>
-            <wp:docPr id="8" name="Picture 8"/>
+            <wp:extent cx="5939790" cy="3260090"/>
+            <wp:effectExtent l="0" t="0" r="3810" b="0"/>
+            <wp:docPr id="7" name="Picture 7"/>
             <wp:cNvGraphicFramePr>
               <a:graphicFrameLocks xmlns:a="http://schemas.openxmlformats.org/drawingml/2006/main" noChangeAspect="1"/>
             </wp:cNvGraphicFramePr>
@@ -694,7 +1053,7 @@
               <a:graphicData uri="http://schemas.openxmlformats.org/drawingml/2006/picture">
                 <pic:pic xmlns:pic="http://schemas.openxmlformats.org/drawingml/2006/picture">
                   <pic:nvPicPr>
-                    <pic:cNvPr id="0" name="Picture 8"/>
+                    <pic:cNvPr id="0" name="Picture 7"/>
                     <pic:cNvPicPr>
                       <a:picLocks noChangeAspect="1" noChangeArrowheads="1"/>
                     </pic:cNvPicPr>
@@ -715,7 +1074,7 @@
                   <pic:spPr bwMode="auto">
                     <a:xfrm>
                       <a:off x="0" y="0"/>
-                      <a:ext cx="5939790" cy="4906010"/>
+                      <a:ext cx="5939790" cy="3260090"/>
                     </a:xfrm>
                     <a:prstGeom prst="rect">
                       <a:avLst/>
@@ -732,22 +1091,46 @@
         </w:drawing>
       </w:r>
     </w:p>
-    <w:p>
-      <w:r>
-        <w:t>Let’s have a look at host2 IP v4 address:</w:t>
-      </w:r>
+    <w:p/>
+    <w:p/>
+    <w:p/>
+    <w:p/>
+    <w:p/>
+    <w:p>
+      <w:pPr>
+        <w:rPr>
+          <w:sz w:val="28"/>
+          <w:szCs w:val="28"/>
+        </w:rPr>
+      </w:pPr>
+      <w:r>
+        <w:rPr>
+          <w:sz w:val="28"/>
+          <w:szCs w:val="28"/>
+        </w:rPr>
+        <w:lastRenderedPageBreak/>
+        <w:t xml:space="preserve">Make that user a so called </w:t>
+      </w:r>
+      <w:proofErr w:type="spellStart"/>
+      <w:r>
+        <w:rPr>
+          <w:sz w:val="28"/>
+          <w:szCs w:val="28"/>
+        </w:rPr>
+        <w:t>Sudo-er</w:t>
+      </w:r>
+      <w:proofErr w:type="spellEnd"/>
     </w:p>
     <w:p>
       <w:r>
         <w:rPr>
           <w:noProof/>
         </w:rPr>
-        <w:lastRenderedPageBreak/>
         <w:drawing>
           <wp:inline distT="0" distB="0" distL="0" distR="0">
             <wp:extent cx="5939790" cy="4906010"/>
             <wp:effectExtent l="0" t="0" r="3810" b="8890"/>
-            <wp:docPr id="9" name="Picture 9"/>
+            <wp:docPr id="8" name="Picture 8"/>
             <wp:cNvGraphicFramePr>
               <a:graphicFrameLocks xmlns:a="http://schemas.openxmlformats.org/drawingml/2006/main" noChangeAspect="1"/>
             </wp:cNvGraphicFramePr>
@@ -755,7 +1138,7 @@
               <a:graphicData uri="http://schemas.openxmlformats.org/drawingml/2006/picture">
                 <pic:pic xmlns:pic="http://schemas.openxmlformats.org/drawingml/2006/picture">
                   <pic:nvPicPr>
-                    <pic:cNvPr id="0" name="Picture 9"/>
+                    <pic:cNvPr id="0" name="Picture 8"/>
                     <pic:cNvPicPr>
                       <a:picLocks noChangeAspect="1" noChangeArrowheads="1"/>
                     </pic:cNvPicPr>
@@ -793,58 +1176,233 @@
         </w:drawing>
       </w:r>
     </w:p>
-    <w:p>
-      <w:r>
+    <w:p/>
+    <w:p/>
+    <w:p/>
+    <w:p/>
+    <w:p/>
+    <w:p/>
+    <w:p/>
+    <w:p/>
+    <w:p/>
+    <w:p/>
+    <w:p/>
+    <w:p/>
+    <w:p/>
+    <w:p>
+      <w:pPr>
+        <w:rPr>
+          <w:sz w:val="28"/>
+          <w:szCs w:val="28"/>
+        </w:rPr>
+      </w:pPr>
+      <w:r>
+        <w:rPr>
+          <w:sz w:val="28"/>
+          <w:szCs w:val="28"/>
+        </w:rPr>
+        <w:lastRenderedPageBreak/>
+        <w:t>Let’s have a look at host2 IP v4 address:</w:t>
+      </w:r>
+    </w:p>
+    <w:p>
+      <w:r>
+        <w:rPr>
+          <w:noProof/>
+        </w:rPr>
+        <w:drawing>
+          <wp:inline distT="0" distB="0" distL="0" distR="0">
+            <wp:extent cx="5939790" cy="4906010"/>
+            <wp:effectExtent l="0" t="0" r="3810" b="8890"/>
+            <wp:docPr id="9" name="Picture 9"/>
+            <wp:cNvGraphicFramePr>
+              <a:graphicFrameLocks xmlns:a="http://schemas.openxmlformats.org/drawingml/2006/main" noChangeAspect="1"/>
+            </wp:cNvGraphicFramePr>
+            <a:graphic xmlns:a="http://schemas.openxmlformats.org/drawingml/2006/main">
+              <a:graphicData uri="http://schemas.openxmlformats.org/drawingml/2006/picture">
+                <pic:pic xmlns:pic="http://schemas.openxmlformats.org/drawingml/2006/picture">
+                  <pic:nvPicPr>
+                    <pic:cNvPr id="0" name="Picture 9"/>
+                    <pic:cNvPicPr>
+                      <a:picLocks noChangeAspect="1" noChangeArrowheads="1"/>
+                    </pic:cNvPicPr>
+                  </pic:nvPicPr>
+                  <pic:blipFill>
+                    <a:blip r:embed="rId14">
+                      <a:extLst>
+                        <a:ext uri="{28A0092B-C50C-407E-A947-70E740481C1C}">
+                          <a14:useLocalDpi xmlns:a14="http://schemas.microsoft.com/office/drawing/2010/main" val="0"/>
+                        </a:ext>
+                      </a:extLst>
+                    </a:blip>
+                    <a:srcRect/>
+                    <a:stretch>
+                      <a:fillRect/>
+                    </a:stretch>
+                  </pic:blipFill>
+                  <pic:spPr bwMode="auto">
+                    <a:xfrm>
+                      <a:off x="0" y="0"/>
+                      <a:ext cx="5939790" cy="4906010"/>
+                    </a:xfrm>
+                    <a:prstGeom prst="rect">
+                      <a:avLst/>
+                    </a:prstGeom>
+                    <a:noFill/>
+                    <a:ln>
+                      <a:noFill/>
+                    </a:ln>
+                  </pic:spPr>
+                </pic:pic>
+              </a:graphicData>
+            </a:graphic>
+          </wp:inline>
+        </w:drawing>
+      </w:r>
+    </w:p>
+    <w:p>
+      <w:pPr>
+        <w:rPr>
+          <w:sz w:val="28"/>
+          <w:szCs w:val="28"/>
+        </w:rPr>
+      </w:pPr>
+      <w:r>
+        <w:rPr>
+          <w:sz w:val="28"/>
+          <w:szCs w:val="28"/>
+        </w:rPr>
         <w:t>We got all the info and verifications on host1 and host2 let’s move to the server</w:t>
       </w:r>
     </w:p>
     <w:p>
-      <w:r>
+      <w:pPr>
+        <w:tabs>
+          <w:tab w:val="left" w:pos="6862"/>
+        </w:tabs>
+      </w:pPr>
+      <w:r>
+        <w:tab/>
+      </w:r>
+    </w:p>
+    <w:p/>
+    <w:p/>
+    <w:p/>
+    <w:p/>
+    <w:p/>
+    <w:p/>
+    <w:p/>
+    <w:p/>
+    <w:p/>
+    <w:p/>
+    <w:p/>
+    <w:p>
+      <w:pPr>
+        <w:rPr>
+          <w:sz w:val="28"/>
+          <w:szCs w:val="28"/>
+        </w:rPr>
+      </w:pPr>
+      <w:r>
+        <w:rPr>
+          <w:sz w:val="28"/>
+          <w:szCs w:val="28"/>
+        </w:rPr>
+        <w:lastRenderedPageBreak/>
         <w:t xml:space="preserve">Installing </w:t>
       </w:r>
       <w:proofErr w:type="spellStart"/>
       <w:r>
+        <w:rPr>
+          <w:sz w:val="28"/>
+          <w:szCs w:val="28"/>
+        </w:rPr>
         <w:t>Ansible</w:t>
       </w:r>
       <w:proofErr w:type="spellEnd"/>
       <w:r>
+        <w:rPr>
+          <w:sz w:val="28"/>
+          <w:szCs w:val="28"/>
+        </w:rPr>
         <w:t>:</w:t>
       </w:r>
     </w:p>
     <w:p>
-      <w:r>
-        <w:t>T</w:t>
-      </w:r>
-      <w:r>
-        <w:t xml:space="preserve">o begin using </w:t>
-      </w:r>
-      <w:proofErr w:type="spellStart"/>
-      <w:r>
+      <w:pPr>
+        <w:rPr>
+          <w:sz w:val="28"/>
+          <w:szCs w:val="28"/>
+        </w:rPr>
+      </w:pPr>
+      <w:r>
+        <w:rPr>
+          <w:sz w:val="28"/>
+          <w:szCs w:val="28"/>
+        </w:rPr>
+        <w:t xml:space="preserve">To begin using </w:t>
+      </w:r>
+      <w:proofErr w:type="spellStart"/>
+      <w:r>
+        <w:rPr>
+          <w:sz w:val="28"/>
+          <w:szCs w:val="28"/>
+        </w:rPr>
         <w:t>Ansible</w:t>
       </w:r>
       <w:proofErr w:type="spellEnd"/>
       <w:r>
+        <w:rPr>
+          <w:sz w:val="28"/>
+          <w:szCs w:val="28"/>
+        </w:rPr>
         <w:t xml:space="preserve"> as a means of managing your various servers, you need to install the </w:t>
       </w:r>
       <w:proofErr w:type="spellStart"/>
       <w:r>
+        <w:rPr>
+          <w:sz w:val="28"/>
+          <w:szCs w:val="28"/>
+        </w:rPr>
         <w:t>Ansible</w:t>
       </w:r>
       <w:proofErr w:type="spellEnd"/>
       <w:r>
+        <w:rPr>
+          <w:sz w:val="28"/>
+          <w:szCs w:val="28"/>
+        </w:rPr>
         <w:t xml:space="preserve"> software on at least one machine.</w:t>
       </w:r>
     </w:p>
     <w:p>
-      <w:r>
+      <w:pPr>
+        <w:rPr>
+          <w:sz w:val="28"/>
+          <w:szCs w:val="28"/>
+        </w:rPr>
+      </w:pPr>
+      <w:r>
+        <w:rPr>
+          <w:sz w:val="28"/>
+          <w:szCs w:val="28"/>
+        </w:rPr>
         <w:t xml:space="preserve">To get the latest version of </w:t>
       </w:r>
       <w:proofErr w:type="spellStart"/>
       <w:r>
+        <w:rPr>
+          <w:sz w:val="28"/>
+          <w:szCs w:val="28"/>
+        </w:rPr>
         <w:t>Ansible</w:t>
       </w:r>
       <w:proofErr w:type="spellEnd"/>
       <w:r>
+        <w:rPr>
+          <w:sz w:val="28"/>
+          <w:szCs w:val="28"/>
+        </w:rPr>
         <w:t xml:space="preserve"> for Ubuntu, you can add the project's PPA (personal package archive) to your system. Before doing this, though, you should first update your package index and install the software-properties-common package. This software will make it easier to manage this and other independent software repositories:</w:t>
       </w:r>
     </w:p>
@@ -853,7 +1411,6 @@
         <w:rPr>
           <w:noProof/>
         </w:rPr>
-        <w:lastRenderedPageBreak/>
         <w:drawing>
           <wp:inline distT="0" distB="0" distL="0" distR="0">
             <wp:extent cx="5939790" cy="4214495"/>
@@ -872,7 +1429,7 @@
                     </pic:cNvPicPr>
                   </pic:nvPicPr>
                   <pic:blipFill>
-                    <a:blip r:embed="rId14">
+                    <a:blip r:embed="rId15">
                       <a:extLst>
                         <a:ext uri="{28A0092B-C50C-407E-A947-70E740481C1C}">
                           <a14:useLocalDpi xmlns:a14="http://schemas.microsoft.com/office/drawing/2010/main" val="0"/>
@@ -906,44 +1463,101 @@
     </w:p>
     <w:p/>
     <w:p/>
-    <w:p>
-      <w:r>
+    <w:p/>
+    <w:p/>
+    <w:p/>
+    <w:p/>
+    <w:p/>
+    <w:p/>
+    <w:p/>
+    <w:p/>
+    <w:p/>
+    <w:p/>
+    <w:p>
+      <w:pPr>
+        <w:rPr>
+          <w:sz w:val="28"/>
+          <w:szCs w:val="28"/>
+        </w:rPr>
+      </w:pPr>
+      <w:r>
+        <w:rPr>
+          <w:sz w:val="28"/>
+          <w:szCs w:val="28"/>
+        </w:rPr>
         <w:t xml:space="preserve">Then add the </w:t>
       </w:r>
       <w:proofErr w:type="spellStart"/>
       <w:r>
+        <w:rPr>
+          <w:sz w:val="28"/>
+          <w:szCs w:val="28"/>
+        </w:rPr>
         <w:t>Ansible</w:t>
       </w:r>
       <w:proofErr w:type="spellEnd"/>
       <w:r>
+        <w:rPr>
+          <w:sz w:val="28"/>
+          <w:szCs w:val="28"/>
+        </w:rPr>
         <w:t xml:space="preserve"> PPA by typing the following command:</w:t>
       </w:r>
     </w:p>
-    <w:p/>
-    <w:p>
-      <w:r>
+    <w:p>
+      <w:pPr>
+        <w:rPr>
+          <w:sz w:val="28"/>
+          <w:szCs w:val="28"/>
+        </w:rPr>
+      </w:pPr>
+      <w:r>
+        <w:rPr>
+          <w:sz w:val="28"/>
+          <w:szCs w:val="28"/>
+        </w:rPr>
         <w:t xml:space="preserve">    </w:t>
       </w:r>
       <w:proofErr w:type="spellStart"/>
       <w:proofErr w:type="gramStart"/>
       <w:r>
+        <w:rPr>
+          <w:sz w:val="28"/>
+          <w:szCs w:val="28"/>
+        </w:rPr>
         <w:t>sudo</w:t>
       </w:r>
       <w:proofErr w:type="spellEnd"/>
       <w:proofErr w:type="gramEnd"/>
       <w:r>
+        <w:rPr>
+          <w:sz w:val="28"/>
+          <w:szCs w:val="28"/>
+        </w:rPr>
         <w:t xml:space="preserve"> apt-add-repository </w:t>
       </w:r>
       <w:proofErr w:type="spellStart"/>
       <w:r>
+        <w:rPr>
+          <w:sz w:val="28"/>
+          <w:szCs w:val="28"/>
+        </w:rPr>
         <w:t>ppa:ansible</w:t>
       </w:r>
       <w:proofErr w:type="spellEnd"/>
       <w:r>
+        <w:rPr>
+          <w:sz w:val="28"/>
+          <w:szCs w:val="28"/>
+        </w:rPr>
         <w:t>/</w:t>
       </w:r>
       <w:proofErr w:type="spellStart"/>
       <w:r>
+        <w:rPr>
+          <w:sz w:val="28"/>
+          <w:szCs w:val="28"/>
+        </w:rPr>
         <w:t>ansible</w:t>
       </w:r>
       <w:proofErr w:type="spellEnd"/>
@@ -953,7 +1567,6 @@
         <w:rPr>
           <w:noProof/>
         </w:rPr>
-        <w:lastRenderedPageBreak/>
         <w:drawing>
           <wp:inline distT="0" distB="0" distL="0" distR="0">
             <wp:extent cx="5939790" cy="4802505"/>
@@ -967,139 +1580,6 @@
                 <pic:pic xmlns:pic="http://schemas.openxmlformats.org/drawingml/2006/picture">
                   <pic:nvPicPr>
                     <pic:cNvPr id="0" name="Picture 11"/>
-                    <pic:cNvPicPr>
-                      <a:picLocks noChangeAspect="1" noChangeArrowheads="1"/>
-                    </pic:cNvPicPr>
-                  </pic:nvPicPr>
-                  <pic:blipFill>
-                    <a:blip r:embed="rId15">
-                      <a:extLst>
-                        <a:ext uri="{28A0092B-C50C-407E-A947-70E740481C1C}">
-                          <a14:useLocalDpi xmlns:a14="http://schemas.microsoft.com/office/drawing/2010/main" val="0"/>
-                        </a:ext>
-                      </a:extLst>
-                    </a:blip>
-                    <a:srcRect/>
-                    <a:stretch>
-                      <a:fillRect/>
-                    </a:stretch>
-                  </pic:blipFill>
-                  <pic:spPr bwMode="auto">
-                    <a:xfrm>
-                      <a:off x="0" y="0"/>
-                      <a:ext cx="5939790" cy="4802505"/>
-                    </a:xfrm>
-                    <a:prstGeom prst="rect">
-                      <a:avLst/>
-                    </a:prstGeom>
-                    <a:noFill/>
-                    <a:ln>
-                      <a:noFill/>
-                    </a:ln>
-                  </pic:spPr>
-                </pic:pic>
-              </a:graphicData>
-            </a:graphic>
-          </wp:inline>
-        </w:drawing>
-      </w:r>
-    </w:p>
-    <w:p/>
-    <w:p>
-      <w:r>
-        <w:t>Press ENTER to accept the PPA addition.</w:t>
-      </w:r>
-    </w:p>
-    <w:p/>
-    <w:p>
-      <w:r>
-        <w:t>Next, refresh your system's package index once again so that it is aware of the packages available in the PPA:</w:t>
-      </w:r>
-    </w:p>
-    <w:p/>
-    <w:p>
-      <w:r>
-        <w:t xml:space="preserve">    </w:t>
-      </w:r>
-      <w:proofErr w:type="spellStart"/>
-      <w:proofErr w:type="gramStart"/>
-      <w:r>
-        <w:t>sudo</w:t>
-      </w:r>
-      <w:proofErr w:type="spellEnd"/>
-      <w:proofErr w:type="gramEnd"/>
-      <w:r>
-        <w:t xml:space="preserve"> apt update</w:t>
-      </w:r>
-    </w:p>
-    <w:p/>
-    <w:p>
-      <w:r>
-        <w:t xml:space="preserve">Following this update, you can install the </w:t>
-      </w:r>
-      <w:proofErr w:type="spellStart"/>
-      <w:r>
-        <w:t>Ansible</w:t>
-      </w:r>
-      <w:proofErr w:type="spellEnd"/>
-      <w:r>
-        <w:t xml:space="preserve"> software:</w:t>
-      </w:r>
-    </w:p>
-    <w:p/>
-    <w:p>
-      <w:r>
-        <w:t xml:space="preserve">    </w:t>
-      </w:r>
-      <w:proofErr w:type="spellStart"/>
-      <w:proofErr w:type="gramStart"/>
-      <w:r>
-        <w:t>sudo</w:t>
-      </w:r>
-      <w:proofErr w:type="spellEnd"/>
-      <w:proofErr w:type="gramEnd"/>
-      <w:r>
-        <w:t xml:space="preserve"> apt install </w:t>
-      </w:r>
-      <w:proofErr w:type="spellStart"/>
-      <w:r>
-        <w:t>ansible</w:t>
-      </w:r>
-      <w:proofErr w:type="spellEnd"/>
-    </w:p>
-    <w:p/>
-    <w:p>
-      <w:r>
-        <w:lastRenderedPageBreak/>
-        <w:t xml:space="preserve">Your </w:t>
-      </w:r>
-      <w:proofErr w:type="spellStart"/>
-      <w:r>
-        <w:t>Ansible</w:t>
-      </w:r>
-      <w:proofErr w:type="spellEnd"/>
-      <w:r>
-        <w:t xml:space="preserve"> server now has all of the software required to administer your hosts.</w:t>
-      </w:r>
-    </w:p>
-    <w:p>
-      <w:r>
-        <w:rPr>
-          <w:noProof/>
-        </w:rPr>
-        <w:drawing>
-          <wp:inline distT="0" distB="0" distL="0" distR="0">
-            <wp:extent cx="5939790" cy="4802505"/>
-            <wp:effectExtent l="0" t="0" r="3810" b="0"/>
-            <wp:docPr id="12" name="Picture 12"/>
-            <wp:cNvGraphicFramePr>
-              <a:graphicFrameLocks xmlns:a="http://schemas.openxmlformats.org/drawingml/2006/main" noChangeAspect="1"/>
-            </wp:cNvGraphicFramePr>
-            <a:graphic xmlns:a="http://schemas.openxmlformats.org/drawingml/2006/main">
-              <a:graphicData uri="http://schemas.openxmlformats.org/drawingml/2006/picture">
-                <pic:pic xmlns:pic="http://schemas.openxmlformats.org/drawingml/2006/picture">
-                  <pic:nvPicPr>
-                    <pic:cNvPr id="0" name="Picture 12"/>
                     <pic:cNvPicPr>
                       <a:picLocks noChangeAspect="1" noChangeArrowheads="1"/>
                     </pic:cNvPicPr>
@@ -1137,18 +1617,186 @@
         </w:drawing>
       </w:r>
     </w:p>
-    <w:p/>
+    <w:p>
+      <w:pPr>
+        <w:rPr>
+          <w:sz w:val="28"/>
+          <w:szCs w:val="28"/>
+        </w:rPr>
+      </w:pPr>
+    </w:p>
+    <w:p>
+      <w:pPr>
+        <w:rPr>
+          <w:sz w:val="28"/>
+          <w:szCs w:val="28"/>
+        </w:rPr>
+      </w:pPr>
+      <w:r>
+        <w:rPr>
+          <w:sz w:val="28"/>
+          <w:szCs w:val="28"/>
+        </w:rPr>
+        <w:t>Press ENTER to accept the PPA addition.</w:t>
+      </w:r>
+    </w:p>
+    <w:p>
+      <w:pPr>
+        <w:rPr>
+          <w:sz w:val="28"/>
+          <w:szCs w:val="28"/>
+        </w:rPr>
+      </w:pPr>
+    </w:p>
+    <w:p>
+      <w:pPr>
+        <w:rPr>
+          <w:sz w:val="28"/>
+          <w:szCs w:val="28"/>
+        </w:rPr>
+      </w:pPr>
+      <w:r>
+        <w:rPr>
+          <w:sz w:val="28"/>
+          <w:szCs w:val="28"/>
+        </w:rPr>
+        <w:t>Next, refresh your system's package index once again so that it is aware of the packages available in the PPA:</w:t>
+      </w:r>
+    </w:p>
+    <w:p>
+      <w:pPr>
+        <w:rPr>
+          <w:sz w:val="28"/>
+          <w:szCs w:val="28"/>
+        </w:rPr>
+      </w:pPr>
+    </w:p>
+    <w:p>
+      <w:pPr>
+        <w:rPr>
+          <w:sz w:val="28"/>
+          <w:szCs w:val="28"/>
+        </w:rPr>
+      </w:pPr>
+      <w:r>
+        <w:rPr>
+          <w:sz w:val="28"/>
+          <w:szCs w:val="28"/>
+        </w:rPr>
+        <w:t xml:space="preserve">    </w:t>
+      </w:r>
+      <w:proofErr w:type="spellStart"/>
+      <w:proofErr w:type="gramStart"/>
+      <w:r>
+        <w:rPr>
+          <w:sz w:val="28"/>
+          <w:szCs w:val="28"/>
+        </w:rPr>
+        <w:t>sudo</w:t>
+      </w:r>
+      <w:proofErr w:type="spellEnd"/>
+      <w:proofErr w:type="gramEnd"/>
+      <w:r>
+        <w:rPr>
+          <w:sz w:val="28"/>
+          <w:szCs w:val="28"/>
+        </w:rPr>
+        <w:t xml:space="preserve"> apt update</w:t>
+      </w:r>
+    </w:p>
+    <w:p>
+      <w:pPr>
+        <w:rPr>
+          <w:sz w:val="28"/>
+          <w:szCs w:val="28"/>
+        </w:rPr>
+      </w:pPr>
+    </w:p>
+    <w:p>
+      <w:pPr>
+        <w:rPr>
+          <w:sz w:val="28"/>
+          <w:szCs w:val="28"/>
+        </w:rPr>
+      </w:pPr>
+      <w:r>
+        <w:rPr>
+          <w:sz w:val="28"/>
+          <w:szCs w:val="28"/>
+        </w:rPr>
+        <w:t xml:space="preserve">Following this update, you can install the </w:t>
+      </w:r>
+      <w:proofErr w:type="spellStart"/>
+      <w:r>
+        <w:rPr>
+          <w:sz w:val="28"/>
+          <w:szCs w:val="28"/>
+        </w:rPr>
+        <w:t>Ansible</w:t>
+      </w:r>
+      <w:proofErr w:type="spellEnd"/>
+      <w:r>
+        <w:rPr>
+          <w:sz w:val="28"/>
+          <w:szCs w:val="28"/>
+        </w:rPr>
+        <w:t xml:space="preserve"> software:</w:t>
+      </w:r>
+    </w:p>
+    <w:p>
+      <w:pPr>
+        <w:rPr>
+          <w:sz w:val="28"/>
+          <w:szCs w:val="28"/>
+        </w:rPr>
+      </w:pPr>
+    </w:p>
+    <w:p>
+      <w:r>
+        <w:rPr>
+          <w:sz w:val="28"/>
+          <w:szCs w:val="28"/>
+        </w:rPr>
+        <w:t xml:space="preserve">    </w:t>
+      </w:r>
+      <w:proofErr w:type="spellStart"/>
+      <w:proofErr w:type="gramStart"/>
+      <w:r>
+        <w:rPr>
+          <w:sz w:val="28"/>
+          <w:szCs w:val="28"/>
+        </w:rPr>
+        <w:t>sudo</w:t>
+      </w:r>
+      <w:proofErr w:type="spellEnd"/>
+      <w:proofErr w:type="gramEnd"/>
+      <w:r>
+        <w:rPr>
+          <w:sz w:val="28"/>
+          <w:szCs w:val="28"/>
+        </w:rPr>
+        <w:t xml:space="preserve"> apt install </w:t>
+      </w:r>
+      <w:proofErr w:type="spellStart"/>
+      <w:r>
+        <w:rPr>
+          <w:sz w:val="28"/>
+          <w:szCs w:val="28"/>
+        </w:rPr>
+        <w:t>ansible</w:t>
+      </w:r>
+      <w:proofErr w:type="spellEnd"/>
+    </w:p>
     <w:p>
       <w:r>
         <w:rPr>
           <w:noProof/>
         </w:rPr>
-        <w:lastRenderedPageBreak/>
         <w:drawing>
           <wp:inline distT="0" distB="0" distL="0" distR="0">
             <wp:extent cx="5939790" cy="4802505"/>
             <wp:effectExtent l="0" t="0" r="3810" b="0"/>
-            <wp:docPr id="13" name="Picture 13"/>
+            <wp:docPr id="12" name="Picture 12"/>
             <wp:cNvGraphicFramePr>
               <a:graphicFrameLocks xmlns:a="http://schemas.openxmlformats.org/drawingml/2006/main" noChangeAspect="1"/>
             </wp:cNvGraphicFramePr>
@@ -1156,7 +1804,7 @@
               <a:graphicData uri="http://schemas.openxmlformats.org/drawingml/2006/picture">
                 <pic:pic xmlns:pic="http://schemas.openxmlformats.org/drawingml/2006/picture">
                   <pic:nvPicPr>
-                    <pic:cNvPr id="0" name="Picture 13"/>
+                    <pic:cNvPr id="0" name="Picture 12"/>
                     <pic:cNvPicPr>
                       <a:picLocks noChangeAspect="1" noChangeArrowheads="1"/>
                     </pic:cNvPicPr>
@@ -1197,164 +1845,15 @@
     <w:p/>
     <w:p>
       <w:r>
-        <w:t xml:space="preserve">Step 3 — Setting Up </w:t>
-      </w:r>
-      <w:proofErr w:type="spellStart"/>
-      <w:r>
-        <w:t>Ansible</w:t>
-      </w:r>
-      <w:proofErr w:type="spellEnd"/>
-      <w:r>
-        <w:t xml:space="preserve"> Hosts</w:t>
-      </w:r>
-    </w:p>
-    <w:p/>
-    <w:p>
-      <w:proofErr w:type="spellStart"/>
-      <w:r>
-        <w:t>Ansible</w:t>
-      </w:r>
-      <w:proofErr w:type="spellEnd"/>
-      <w:r>
-        <w:t xml:space="preserve"> keeps track of all of the servers that it knows about through a hosts file. We need to set up this file first before we can begin to communicate with our other computers.</w:t>
-      </w:r>
-    </w:p>
-    <w:p/>
-    <w:p>
-      <w:r>
-        <w:t xml:space="preserve">Open the file with </w:t>
-      </w:r>
-      <w:proofErr w:type="spellStart"/>
-      <w:r>
-        <w:t>sudo</w:t>
-      </w:r>
-      <w:proofErr w:type="spellEnd"/>
-      <w:r>
-        <w:t xml:space="preserve"> privileges, like this:</w:t>
-      </w:r>
-    </w:p>
-    <w:p/>
-    <w:p>
-      <w:r>
-        <w:t xml:space="preserve">    </w:t>
-      </w:r>
-      <w:proofErr w:type="spellStart"/>
-      <w:proofErr w:type="gramStart"/>
-      <w:r>
-        <w:t>sudo</w:t>
-      </w:r>
-      <w:proofErr w:type="spellEnd"/>
-      <w:proofErr w:type="gramEnd"/>
-      <w:r>
-        <w:t xml:space="preserve"> </w:t>
-      </w:r>
-      <w:proofErr w:type="spellStart"/>
-      <w:r>
-        <w:t>nano</w:t>
-      </w:r>
-      <w:proofErr w:type="spellEnd"/>
-      <w:r>
-        <w:t xml:space="preserve"> /</w:t>
-      </w:r>
-      <w:proofErr w:type="spellStart"/>
-      <w:r>
-        <w:t>etc</w:t>
-      </w:r>
-      <w:proofErr w:type="spellEnd"/>
-      <w:r>
-        <w:t>/</w:t>
-      </w:r>
-      <w:proofErr w:type="spellStart"/>
-      <w:r>
-        <w:t>ansible</w:t>
-      </w:r>
-      <w:proofErr w:type="spellEnd"/>
-      <w:r>
-        <w:t>/hosts</w:t>
-      </w:r>
-    </w:p>
-    <w:p/>
-    <w:p>
-      <w:r>
-        <w:t xml:space="preserve">Inside the file, you will see a number of example configurations that have been commented out (with a # preceding each line). </w:t>
-      </w:r>
-      <w:bookmarkStart w:id="0" w:name="_GoBack"/>
-      <w:bookmarkEnd w:id="0"/>
-      <w:r>
-        <w:t xml:space="preserve">These examples won’t actually work for us since the hosts listed in each one are </w:t>
-      </w:r>
-      <w:r>
+        <w:rPr>
+          <w:noProof/>
+        </w:rPr>
         <w:lastRenderedPageBreak/>
-        <w:t>made up. We will, however, keep these examples in the file to help us with configuration if we want to implement more complex scenarios in the future.</w:t>
-      </w:r>
-    </w:p>
-    <w:p/>
-    <w:p>
-      <w:r>
-        <w:t>The hosts file is fairly flexible and can be configured in a few different ways. The syntax we are going to use, though, looks like this:</w:t>
-      </w:r>
-    </w:p>
-    <w:p/>
-    <w:p>
-      <w:r>
-        <w:t>[</w:t>
-      </w:r>
-      <w:proofErr w:type="spellStart"/>
-      <w:r>
-        <w:t>group_name</w:t>
-      </w:r>
-      <w:proofErr w:type="spellEnd"/>
-      <w:r>
-        <w:t>]</w:t>
-      </w:r>
-    </w:p>
-    <w:p>
-      <w:proofErr w:type="gramStart"/>
-      <w:r>
-        <w:t>alias</w:t>
-      </w:r>
-      <w:proofErr w:type="gramEnd"/>
-      <w:r>
-        <w:t xml:space="preserve"> </w:t>
-      </w:r>
-      <w:proofErr w:type="spellStart"/>
-      <w:r>
-        <w:t>ansible_ssh_host</w:t>
-      </w:r>
-      <w:proofErr w:type="spellEnd"/>
-      <w:r>
-        <w:t>=</w:t>
-      </w:r>
-      <w:proofErr w:type="spellStart"/>
-      <w:r>
-        <w:t>your_server_ip</w:t>
-      </w:r>
-      <w:proofErr w:type="spellEnd"/>
-    </w:p>
-    <w:p/>
-    <w:p>
-      <w:r>
-        <w:t xml:space="preserve">In this example, </w:t>
-      </w:r>
-      <w:proofErr w:type="spellStart"/>
-      <w:r>
-        <w:t>group_name</w:t>
-      </w:r>
-      <w:proofErr w:type="spellEnd"/>
-      <w:r>
-        <w:t xml:space="preserve"> is an organizational tag that lets you refer to any servers listed under it with one word, while alias is just a name to refer to one specific server.</w:t>
-      </w:r>
-    </w:p>
-    <w:p>
-      <w:r>
-        <w:rPr>
-          <w:noProof/>
-        </w:rPr>
         <w:drawing>
           <wp:inline distT="0" distB="0" distL="0" distR="0">
             <wp:extent cx="5939790" cy="4802505"/>
             <wp:effectExtent l="0" t="0" r="3810" b="0"/>
-            <wp:docPr id="14" name="Picture 14"/>
+            <wp:docPr id="13" name="Picture 13"/>
             <wp:cNvGraphicFramePr>
               <a:graphicFrameLocks xmlns:a="http://schemas.openxmlformats.org/drawingml/2006/main" noChangeAspect="1"/>
             </wp:cNvGraphicFramePr>
@@ -1362,7 +1861,7 @@
               <a:graphicData uri="http://schemas.openxmlformats.org/drawingml/2006/picture">
                 <pic:pic xmlns:pic="http://schemas.openxmlformats.org/drawingml/2006/picture">
                   <pic:nvPicPr>
-                    <pic:cNvPr id="0" name="Picture 14"/>
+                    <pic:cNvPr id="0" name="Picture 13"/>
                     <pic:cNvPicPr>
                       <a:picLocks noChangeAspect="1" noChangeArrowheads="1"/>
                     </pic:cNvPicPr>
@@ -1402,16 +1901,404 @@
     </w:p>
     <w:p/>
     <w:p>
+      <w:pPr>
+        <w:rPr>
+          <w:sz w:val="28"/>
+          <w:szCs w:val="28"/>
+        </w:rPr>
+      </w:pPr>
+      <w:r>
+        <w:rPr>
+          <w:sz w:val="28"/>
+          <w:szCs w:val="28"/>
+        </w:rPr>
+        <w:t xml:space="preserve">Your </w:t>
+      </w:r>
+      <w:proofErr w:type="spellStart"/>
+      <w:r>
+        <w:rPr>
+          <w:sz w:val="28"/>
+          <w:szCs w:val="28"/>
+        </w:rPr>
+        <w:t>Ansible</w:t>
+      </w:r>
+      <w:proofErr w:type="spellEnd"/>
+      <w:r>
+        <w:rPr>
+          <w:sz w:val="28"/>
+          <w:szCs w:val="28"/>
+        </w:rPr>
+        <w:t xml:space="preserve"> server now has all of the software required to administer your hosts.</w:t>
+      </w:r>
+    </w:p>
+    <w:p>
+      <w:pPr>
+        <w:rPr>
+          <w:sz w:val="28"/>
+          <w:szCs w:val="28"/>
+        </w:rPr>
+      </w:pPr>
+      <w:r>
+        <w:rPr>
+          <w:sz w:val="28"/>
+          <w:szCs w:val="28"/>
+        </w:rPr>
+        <w:t xml:space="preserve">Setting </w:t>
+      </w:r>
+      <w:proofErr w:type="gramStart"/>
+      <w:r>
+        <w:rPr>
+          <w:sz w:val="28"/>
+          <w:szCs w:val="28"/>
+        </w:rPr>
+        <w:t>Up</w:t>
+      </w:r>
+      <w:proofErr w:type="gramEnd"/>
+      <w:r>
+        <w:rPr>
+          <w:sz w:val="28"/>
+          <w:szCs w:val="28"/>
+        </w:rPr>
+        <w:t xml:space="preserve"> </w:t>
+      </w:r>
+      <w:proofErr w:type="spellStart"/>
+      <w:r>
+        <w:rPr>
+          <w:sz w:val="28"/>
+          <w:szCs w:val="28"/>
+        </w:rPr>
+        <w:t>Ansible</w:t>
+      </w:r>
+      <w:proofErr w:type="spellEnd"/>
+      <w:r>
+        <w:rPr>
+          <w:sz w:val="28"/>
+          <w:szCs w:val="28"/>
+        </w:rPr>
+        <w:t xml:space="preserve"> Hosts</w:t>
+      </w:r>
+    </w:p>
+    <w:p>
+      <w:pPr>
+        <w:rPr>
+          <w:sz w:val="28"/>
+          <w:szCs w:val="28"/>
+        </w:rPr>
+      </w:pPr>
+      <w:proofErr w:type="spellStart"/>
+      <w:r>
+        <w:rPr>
+          <w:sz w:val="28"/>
+          <w:szCs w:val="28"/>
+        </w:rPr>
+        <w:t>Ansible</w:t>
+      </w:r>
+      <w:proofErr w:type="spellEnd"/>
+      <w:r>
+        <w:rPr>
+          <w:sz w:val="28"/>
+          <w:szCs w:val="28"/>
+        </w:rPr>
+        <w:t xml:space="preserve"> keeps track of all of the servers that it knows about through a hosts file. We need to set up this file first before we can begin to communicate with our other computers.</w:t>
+      </w:r>
+    </w:p>
+    <w:p>
+      <w:pPr>
+        <w:rPr>
+          <w:sz w:val="28"/>
+          <w:szCs w:val="28"/>
+        </w:rPr>
+      </w:pPr>
+      <w:r>
+        <w:rPr>
+          <w:sz w:val="28"/>
+          <w:szCs w:val="28"/>
+        </w:rPr>
+        <w:t xml:space="preserve">Open the file with </w:t>
+      </w:r>
+      <w:proofErr w:type="spellStart"/>
+      <w:r>
+        <w:rPr>
+          <w:sz w:val="28"/>
+          <w:szCs w:val="28"/>
+        </w:rPr>
+        <w:t>sudo</w:t>
+      </w:r>
+      <w:proofErr w:type="spellEnd"/>
+      <w:r>
+        <w:rPr>
+          <w:sz w:val="28"/>
+          <w:szCs w:val="28"/>
+        </w:rPr>
+        <w:t xml:space="preserve"> privileges, like this:</w:t>
+      </w:r>
+    </w:p>
+    <w:p>
+      <w:pPr>
+        <w:rPr>
+          <w:sz w:val="28"/>
+          <w:szCs w:val="28"/>
+        </w:rPr>
+      </w:pPr>
+    </w:p>
+    <w:p>
+      <w:pPr>
+        <w:rPr>
+          <w:sz w:val="28"/>
+          <w:szCs w:val="28"/>
+        </w:rPr>
+      </w:pPr>
+      <w:r>
+        <w:rPr>
+          <w:sz w:val="28"/>
+          <w:szCs w:val="28"/>
+        </w:rPr>
+        <w:t xml:space="preserve">    </w:t>
+      </w:r>
+      <w:proofErr w:type="spellStart"/>
+      <w:proofErr w:type="gramStart"/>
+      <w:r>
+        <w:rPr>
+          <w:sz w:val="28"/>
+          <w:szCs w:val="28"/>
+        </w:rPr>
+        <w:t>sudo</w:t>
+      </w:r>
+      <w:proofErr w:type="spellEnd"/>
+      <w:proofErr w:type="gramEnd"/>
+      <w:r>
+        <w:rPr>
+          <w:sz w:val="28"/>
+          <w:szCs w:val="28"/>
+        </w:rPr>
+        <w:t xml:space="preserve"> </w:t>
+      </w:r>
+      <w:proofErr w:type="spellStart"/>
+      <w:r>
+        <w:rPr>
+          <w:sz w:val="28"/>
+          <w:szCs w:val="28"/>
+        </w:rPr>
+        <w:t>nano</w:t>
+      </w:r>
+      <w:proofErr w:type="spellEnd"/>
+      <w:r>
+        <w:rPr>
+          <w:sz w:val="28"/>
+          <w:szCs w:val="28"/>
+        </w:rPr>
+        <w:t xml:space="preserve"> /</w:t>
+      </w:r>
+      <w:proofErr w:type="spellStart"/>
+      <w:r>
+        <w:rPr>
+          <w:sz w:val="28"/>
+          <w:szCs w:val="28"/>
+        </w:rPr>
+        <w:t>etc</w:t>
+      </w:r>
+      <w:proofErr w:type="spellEnd"/>
+      <w:r>
+        <w:rPr>
+          <w:sz w:val="28"/>
+          <w:szCs w:val="28"/>
+        </w:rPr>
+        <w:t>/</w:t>
+      </w:r>
+      <w:proofErr w:type="spellStart"/>
+      <w:r>
+        <w:rPr>
+          <w:sz w:val="28"/>
+          <w:szCs w:val="28"/>
+        </w:rPr>
+        <w:t>ansible</w:t>
+      </w:r>
+      <w:proofErr w:type="spellEnd"/>
+      <w:r>
+        <w:rPr>
+          <w:sz w:val="28"/>
+          <w:szCs w:val="28"/>
+        </w:rPr>
+        <w:t>/hosts</w:t>
+      </w:r>
+    </w:p>
+    <w:p>
+      <w:pPr>
+        <w:rPr>
+          <w:sz w:val="28"/>
+          <w:szCs w:val="28"/>
+        </w:rPr>
+      </w:pPr>
+    </w:p>
+    <w:p>
+      <w:pPr>
+        <w:rPr>
+          <w:sz w:val="28"/>
+          <w:szCs w:val="28"/>
+        </w:rPr>
+      </w:pPr>
+      <w:r>
+        <w:rPr>
+          <w:sz w:val="28"/>
+          <w:szCs w:val="28"/>
+        </w:rPr>
+        <w:t>Inside the file, you will see a number of example configurations that have been commented out (with a # preceding each line). These examples won’t actually work for us since the hosts listed in each one are made up. We will, however, keep these examples in the file to help us with configuration if we want to implement more complex scenarios in the future.</w:t>
+      </w:r>
+    </w:p>
+    <w:p/>
+    <w:p>
+      <w:pPr>
+        <w:rPr>
+          <w:sz w:val="28"/>
+          <w:szCs w:val="28"/>
+        </w:rPr>
+      </w:pPr>
+      <w:r>
+        <w:rPr>
+          <w:sz w:val="28"/>
+          <w:szCs w:val="28"/>
+        </w:rPr>
+        <w:lastRenderedPageBreak/>
+        <w:t>The hosts file is fairly flexible and can be configured in a few different ways. The syntax we are going to use, though, looks like this:</w:t>
+      </w:r>
+    </w:p>
+    <w:p>
+      <w:pPr>
+        <w:rPr>
+          <w:sz w:val="28"/>
+          <w:szCs w:val="28"/>
+        </w:rPr>
+      </w:pPr>
+    </w:p>
+    <w:p>
+      <w:pPr>
+        <w:rPr>
+          <w:sz w:val="28"/>
+          <w:szCs w:val="28"/>
+        </w:rPr>
+      </w:pPr>
+      <w:r>
+        <w:rPr>
+          <w:sz w:val="28"/>
+          <w:szCs w:val="28"/>
+        </w:rPr>
+        <w:t>[</w:t>
+      </w:r>
+      <w:proofErr w:type="spellStart"/>
+      <w:r>
+        <w:rPr>
+          <w:sz w:val="28"/>
+          <w:szCs w:val="28"/>
+        </w:rPr>
+        <w:t>group_name</w:t>
+      </w:r>
+      <w:proofErr w:type="spellEnd"/>
+      <w:r>
+        <w:rPr>
+          <w:sz w:val="28"/>
+          <w:szCs w:val="28"/>
+        </w:rPr>
+        <w:t>]</w:t>
+      </w:r>
+    </w:p>
+    <w:p>
+      <w:pPr>
+        <w:rPr>
+          <w:sz w:val="28"/>
+          <w:szCs w:val="28"/>
+        </w:rPr>
+      </w:pPr>
+      <w:proofErr w:type="gramStart"/>
+      <w:r>
+        <w:rPr>
+          <w:sz w:val="28"/>
+          <w:szCs w:val="28"/>
+        </w:rPr>
+        <w:t>alias</w:t>
+      </w:r>
+      <w:proofErr w:type="gramEnd"/>
+      <w:r>
+        <w:rPr>
+          <w:sz w:val="28"/>
+          <w:szCs w:val="28"/>
+        </w:rPr>
+        <w:t xml:space="preserve"> </w:t>
+      </w:r>
+      <w:proofErr w:type="spellStart"/>
+      <w:r>
+        <w:rPr>
+          <w:sz w:val="28"/>
+          <w:szCs w:val="28"/>
+        </w:rPr>
+        <w:t>ansible_ssh_host</w:t>
+      </w:r>
+      <w:proofErr w:type="spellEnd"/>
+      <w:r>
+        <w:rPr>
+          <w:sz w:val="28"/>
+          <w:szCs w:val="28"/>
+        </w:rPr>
+        <w:t>=</w:t>
+      </w:r>
+      <w:proofErr w:type="spellStart"/>
+      <w:r>
+        <w:rPr>
+          <w:sz w:val="28"/>
+          <w:szCs w:val="28"/>
+        </w:rPr>
+        <w:t>your_server_ip</w:t>
+      </w:r>
+      <w:proofErr w:type="spellEnd"/>
+    </w:p>
+    <w:p>
+      <w:pPr>
+        <w:rPr>
+          <w:sz w:val="28"/>
+          <w:szCs w:val="28"/>
+        </w:rPr>
+      </w:pPr>
+    </w:p>
+    <w:p>
+      <w:pPr>
+        <w:rPr>
+          <w:sz w:val="28"/>
+          <w:szCs w:val="28"/>
+        </w:rPr>
+      </w:pPr>
+      <w:r>
+        <w:rPr>
+          <w:sz w:val="28"/>
+          <w:szCs w:val="28"/>
+        </w:rPr>
+        <w:t xml:space="preserve">In this example, </w:t>
+      </w:r>
+      <w:proofErr w:type="spellStart"/>
+      <w:r>
+        <w:rPr>
+          <w:sz w:val="28"/>
+          <w:szCs w:val="28"/>
+        </w:rPr>
+        <w:t>group_name</w:t>
+      </w:r>
+      <w:proofErr w:type="spellEnd"/>
+      <w:r>
+        <w:rPr>
+          <w:sz w:val="28"/>
+          <w:szCs w:val="28"/>
+        </w:rPr>
+        <w:t xml:space="preserve"> is an organizational tag that lets you refer to any servers listed under it with one word, while alias is just a name to refer to one specific server.</w:t>
+      </w:r>
+    </w:p>
+    <w:p>
       <w:r>
         <w:rPr>
           <w:noProof/>
         </w:rPr>
-        <w:lastRenderedPageBreak/>
         <w:drawing>
           <wp:inline distT="0" distB="0" distL="0" distR="0">
             <wp:extent cx="5939790" cy="4802505"/>
             <wp:effectExtent l="0" t="0" r="3810" b="0"/>
-            <wp:docPr id="15" name="Picture 15"/>
+            <wp:docPr id="14" name="Picture 14"/>
             <wp:cNvGraphicFramePr>
               <a:graphicFrameLocks xmlns:a="http://schemas.openxmlformats.org/drawingml/2006/main" noChangeAspect="1"/>
             </wp:cNvGraphicFramePr>
@@ -1419,7 +2306,7 @@
               <a:graphicData uri="http://schemas.openxmlformats.org/drawingml/2006/picture">
                 <pic:pic xmlns:pic="http://schemas.openxmlformats.org/drawingml/2006/picture">
                   <pic:nvPicPr>
-                    <pic:cNvPr id="0" name="Picture 15"/>
+                    <pic:cNvPr id="0" name="Picture 14"/>
                     <pic:cNvPicPr>
                       <a:picLocks noChangeAspect="1" noChangeArrowheads="1"/>
                     </pic:cNvPicPr>
@@ -1466,9 +2353,9 @@
         <w:lastRenderedPageBreak/>
         <w:drawing>
           <wp:inline distT="0" distB="0" distL="0" distR="0">
-            <wp:extent cx="5939790" cy="4802505"/>
+            <wp:extent cx="5349834" cy="4325509"/>
             <wp:effectExtent l="0" t="0" r="3810" b="0"/>
-            <wp:docPr id="16" name="Picture 16"/>
+            <wp:docPr id="15" name="Picture 15"/>
             <wp:cNvGraphicFramePr>
               <a:graphicFrameLocks xmlns:a="http://schemas.openxmlformats.org/drawingml/2006/main" noChangeAspect="1"/>
             </wp:cNvGraphicFramePr>
@@ -1476,7 +2363,7 @@
               <a:graphicData uri="http://schemas.openxmlformats.org/drawingml/2006/picture">
                 <pic:pic xmlns:pic="http://schemas.openxmlformats.org/drawingml/2006/picture">
                   <pic:nvPicPr>
-                    <pic:cNvPr id="0" name="Picture 16"/>
+                    <pic:cNvPr id="0" name="Picture 15"/>
                     <pic:cNvPicPr>
                       <a:picLocks noChangeAspect="1" noChangeArrowheads="1"/>
                     </pic:cNvPicPr>
@@ -1497,7 +2384,7 @@
                   <pic:spPr bwMode="auto">
                     <a:xfrm>
                       <a:off x="0" y="0"/>
-                      <a:ext cx="5939790" cy="4802505"/>
+                      <a:ext cx="5376911" cy="4347402"/>
                     </a:xfrm>
                     <a:prstGeom prst="rect">
                       <a:avLst/>
@@ -1514,18 +2401,16 @@
         </w:drawing>
       </w:r>
     </w:p>
-    <w:p/>
     <w:p>
       <w:r>
         <w:rPr>
           <w:noProof/>
         </w:rPr>
-        <w:lastRenderedPageBreak/>
         <w:drawing>
           <wp:inline distT="0" distB="0" distL="0" distR="0">
-            <wp:extent cx="5939790" cy="4802505"/>
+            <wp:extent cx="5349240" cy="4325027"/>
             <wp:effectExtent l="0" t="0" r="3810" b="0"/>
-            <wp:docPr id="17" name="Picture 17"/>
+            <wp:docPr id="16" name="Picture 16"/>
             <wp:cNvGraphicFramePr>
               <a:graphicFrameLocks xmlns:a="http://schemas.openxmlformats.org/drawingml/2006/main" noChangeAspect="1"/>
             </wp:cNvGraphicFramePr>
@@ -1533,7 +2418,7 @@
               <a:graphicData uri="http://schemas.openxmlformats.org/drawingml/2006/picture">
                 <pic:pic xmlns:pic="http://schemas.openxmlformats.org/drawingml/2006/picture">
                   <pic:nvPicPr>
-                    <pic:cNvPr id="0" name="Picture 17"/>
+                    <pic:cNvPr id="0" name="Picture 16"/>
                     <pic:cNvPicPr>
                       <a:picLocks noChangeAspect="1" noChangeArrowheads="1"/>
                     </pic:cNvPicPr>
@@ -1554,7 +2439,7 @@
                   <pic:spPr bwMode="auto">
                     <a:xfrm>
                       <a:off x="0" y="0"/>
-                      <a:ext cx="5939790" cy="4802505"/>
+                      <a:ext cx="5364860" cy="4337656"/>
                     </a:xfrm>
                     <a:prstGeom prst="rect">
                       <a:avLst/>
@@ -1582,7 +2467,7 @@
           <wp:inline distT="0" distB="0" distL="0" distR="0">
             <wp:extent cx="5939790" cy="4802505"/>
             <wp:effectExtent l="0" t="0" r="3810" b="0"/>
-            <wp:docPr id="18" name="Picture 18"/>
+            <wp:docPr id="17" name="Picture 17"/>
             <wp:cNvGraphicFramePr>
               <a:graphicFrameLocks xmlns:a="http://schemas.openxmlformats.org/drawingml/2006/main" noChangeAspect="1"/>
             </wp:cNvGraphicFramePr>
@@ -1590,7 +2475,7 @@
               <a:graphicData uri="http://schemas.openxmlformats.org/drawingml/2006/picture">
                 <pic:pic xmlns:pic="http://schemas.openxmlformats.org/drawingml/2006/picture">
                   <pic:nvPicPr>
-                    <pic:cNvPr id="0" name="Picture 18"/>
+                    <pic:cNvPr id="0" name="Picture 17"/>
                     <pic:cNvPicPr>
                       <a:picLocks noChangeAspect="1" noChangeArrowheads="1"/>
                     </pic:cNvPicPr>
@@ -1630,16 +2515,323 @@
     </w:p>
     <w:p/>
     <w:p>
+      <w:pPr>
+        <w:rPr>
+          <w:sz w:val="28"/>
+          <w:szCs w:val="28"/>
+        </w:rPr>
+      </w:pPr>
+      <w:r>
+        <w:rPr>
+          <w:sz w:val="28"/>
+          <w:szCs w:val="28"/>
+        </w:rPr>
+        <w:t>W</w:t>
+      </w:r>
+      <w:r>
+        <w:rPr>
+          <w:sz w:val="28"/>
+          <w:szCs w:val="28"/>
+        </w:rPr>
+        <w:t xml:space="preserve">e can create a file that tells all of the servers in the "servers" group to connect as the root </w:t>
+      </w:r>
+      <w:r>
+        <w:rPr>
+          <w:sz w:val="28"/>
+          <w:szCs w:val="28"/>
+        </w:rPr>
+        <w:t xml:space="preserve">or any other user, in my case I’ll chose the user </w:t>
+      </w:r>
+      <w:proofErr w:type="spellStart"/>
+      <w:r>
+        <w:rPr>
+          <w:sz w:val="28"/>
+          <w:szCs w:val="28"/>
+        </w:rPr>
+        <w:t>dorin</w:t>
+      </w:r>
+      <w:proofErr w:type="spellEnd"/>
+      <w:r>
+        <w:rPr>
+          <w:sz w:val="28"/>
+          <w:szCs w:val="28"/>
+        </w:rPr>
+        <w:t>.</w:t>
+      </w:r>
+    </w:p>
+    <w:p>
+      <w:pPr>
+        <w:rPr>
+          <w:sz w:val="28"/>
+          <w:szCs w:val="28"/>
+        </w:rPr>
+      </w:pPr>
+    </w:p>
+    <w:p>
+      <w:pPr>
+        <w:rPr>
+          <w:sz w:val="28"/>
+          <w:szCs w:val="28"/>
+        </w:rPr>
+      </w:pPr>
+      <w:r>
+        <w:rPr>
+          <w:sz w:val="28"/>
+          <w:szCs w:val="28"/>
+        </w:rPr>
+        <w:t xml:space="preserve">To do this, we will create a directory in the </w:t>
+      </w:r>
+      <w:proofErr w:type="spellStart"/>
+      <w:r>
+        <w:rPr>
+          <w:sz w:val="28"/>
+          <w:szCs w:val="28"/>
+        </w:rPr>
+        <w:t>Ansible</w:t>
+      </w:r>
+      <w:proofErr w:type="spellEnd"/>
+      <w:r>
+        <w:rPr>
+          <w:sz w:val="28"/>
+          <w:szCs w:val="28"/>
+        </w:rPr>
+        <w:t xml:space="preserve"> configuration structure called </w:t>
+      </w:r>
+      <w:proofErr w:type="spellStart"/>
+      <w:r>
+        <w:rPr>
+          <w:sz w:val="28"/>
+          <w:szCs w:val="28"/>
+        </w:rPr>
+        <w:t>group_vars</w:t>
+      </w:r>
+      <w:proofErr w:type="spellEnd"/>
+      <w:r>
+        <w:rPr>
+          <w:sz w:val="28"/>
+          <w:szCs w:val="28"/>
+        </w:rPr>
+        <w:t>. Within this folder, we can create YAML-formatted files for each group we want to configure:</w:t>
+      </w:r>
+    </w:p>
+    <w:p/>
+    <w:p>
+      <w:r>
+        <w:t xml:space="preserve">   </w:t>
+      </w:r>
+    </w:p>
+    <w:p/>
+    <w:p/>
+    <w:p/>
+    <w:p/>
+    <w:p/>
+    <w:p/>
+    <w:p/>
+    <w:p>
+      <w:pPr>
+        <w:rPr>
+          <w:sz w:val="28"/>
+          <w:szCs w:val="28"/>
+        </w:rPr>
+      </w:pPr>
+      <w:r>
+        <w:rPr>
+          <w:sz w:val="28"/>
+          <w:szCs w:val="28"/>
+        </w:rPr>
+        <w:lastRenderedPageBreak/>
+        <w:t xml:space="preserve">   </w:t>
+      </w:r>
+      <w:r>
+        <w:rPr>
+          <w:sz w:val="28"/>
+          <w:szCs w:val="28"/>
+        </w:rPr>
+        <w:t xml:space="preserve"> </w:t>
+      </w:r>
+      <w:proofErr w:type="spellStart"/>
+      <w:proofErr w:type="gramStart"/>
+      <w:r>
+        <w:rPr>
+          <w:sz w:val="28"/>
+          <w:szCs w:val="28"/>
+        </w:rPr>
+        <w:t>sudo</w:t>
+      </w:r>
+      <w:proofErr w:type="spellEnd"/>
+      <w:proofErr w:type="gramEnd"/>
+      <w:r>
+        <w:rPr>
+          <w:sz w:val="28"/>
+          <w:szCs w:val="28"/>
+        </w:rPr>
+        <w:t xml:space="preserve"> </w:t>
+      </w:r>
+      <w:proofErr w:type="spellStart"/>
+      <w:r>
+        <w:rPr>
+          <w:sz w:val="28"/>
+          <w:szCs w:val="28"/>
+        </w:rPr>
+        <w:t>mkdir</w:t>
+      </w:r>
+      <w:proofErr w:type="spellEnd"/>
+      <w:r>
+        <w:rPr>
+          <w:sz w:val="28"/>
+          <w:szCs w:val="28"/>
+        </w:rPr>
+        <w:t xml:space="preserve"> /</w:t>
+      </w:r>
+      <w:proofErr w:type="spellStart"/>
+      <w:r>
+        <w:rPr>
+          <w:sz w:val="28"/>
+          <w:szCs w:val="28"/>
+        </w:rPr>
+        <w:t>etc</w:t>
+      </w:r>
+      <w:proofErr w:type="spellEnd"/>
+      <w:r>
+        <w:rPr>
+          <w:sz w:val="28"/>
+          <w:szCs w:val="28"/>
+        </w:rPr>
+        <w:t>/</w:t>
+      </w:r>
+      <w:proofErr w:type="spellStart"/>
+      <w:r>
+        <w:rPr>
+          <w:sz w:val="28"/>
+          <w:szCs w:val="28"/>
+        </w:rPr>
+        <w:t>ansible</w:t>
+      </w:r>
+      <w:proofErr w:type="spellEnd"/>
+      <w:r>
+        <w:rPr>
+          <w:sz w:val="28"/>
+          <w:szCs w:val="28"/>
+        </w:rPr>
+        <w:t>/</w:t>
+      </w:r>
+      <w:proofErr w:type="spellStart"/>
+      <w:r>
+        <w:rPr>
+          <w:sz w:val="28"/>
+          <w:szCs w:val="28"/>
+        </w:rPr>
+        <w:t>group_vars</w:t>
+      </w:r>
+      <w:proofErr w:type="spellEnd"/>
+    </w:p>
+    <w:p>
+      <w:pPr>
+        <w:rPr>
+          <w:sz w:val="28"/>
+          <w:szCs w:val="28"/>
+        </w:rPr>
+      </w:pPr>
+      <w:r>
+        <w:rPr>
+          <w:sz w:val="28"/>
+          <w:szCs w:val="28"/>
+        </w:rPr>
+        <w:t xml:space="preserve">    </w:t>
+      </w:r>
+      <w:proofErr w:type="spellStart"/>
+      <w:proofErr w:type="gramStart"/>
+      <w:r>
+        <w:rPr>
+          <w:sz w:val="28"/>
+          <w:szCs w:val="28"/>
+        </w:rPr>
+        <w:t>sudo</w:t>
+      </w:r>
+      <w:proofErr w:type="spellEnd"/>
+      <w:proofErr w:type="gramEnd"/>
+      <w:r>
+        <w:rPr>
+          <w:sz w:val="28"/>
+          <w:szCs w:val="28"/>
+        </w:rPr>
+        <w:t xml:space="preserve"> </w:t>
+      </w:r>
+      <w:proofErr w:type="spellStart"/>
+      <w:r>
+        <w:rPr>
+          <w:sz w:val="28"/>
+          <w:szCs w:val="28"/>
+        </w:rPr>
+        <w:t>nano</w:t>
+      </w:r>
+      <w:proofErr w:type="spellEnd"/>
+      <w:r>
+        <w:rPr>
+          <w:sz w:val="28"/>
+          <w:szCs w:val="28"/>
+        </w:rPr>
+        <w:t xml:space="preserve"> /</w:t>
+      </w:r>
+      <w:proofErr w:type="spellStart"/>
+      <w:r>
+        <w:rPr>
+          <w:sz w:val="28"/>
+          <w:szCs w:val="28"/>
+        </w:rPr>
+        <w:t>etc</w:t>
+      </w:r>
+      <w:proofErr w:type="spellEnd"/>
+      <w:r>
+        <w:rPr>
+          <w:sz w:val="28"/>
+          <w:szCs w:val="28"/>
+        </w:rPr>
+        <w:t>/</w:t>
+      </w:r>
+      <w:proofErr w:type="spellStart"/>
+      <w:r>
+        <w:rPr>
+          <w:sz w:val="28"/>
+          <w:szCs w:val="28"/>
+        </w:rPr>
+        <w:t>ansible</w:t>
+      </w:r>
+      <w:proofErr w:type="spellEnd"/>
+      <w:r>
+        <w:rPr>
+          <w:sz w:val="28"/>
+          <w:szCs w:val="28"/>
+        </w:rPr>
+        <w:t>/</w:t>
+      </w:r>
+      <w:proofErr w:type="spellStart"/>
+      <w:r>
+        <w:rPr>
+          <w:sz w:val="28"/>
+          <w:szCs w:val="28"/>
+        </w:rPr>
+        <w:t>group_vars</w:t>
+      </w:r>
+      <w:proofErr w:type="spellEnd"/>
+      <w:r>
+        <w:rPr>
+          <w:sz w:val="28"/>
+          <w:szCs w:val="28"/>
+        </w:rPr>
+        <w:t>/servers</w:t>
+      </w:r>
+    </w:p>
+    <w:p>
       <w:r>
         <w:rPr>
           <w:noProof/>
         </w:rPr>
-        <w:lastRenderedPageBreak/>
         <w:drawing>
           <wp:inline distT="0" distB="0" distL="0" distR="0">
             <wp:extent cx="5939790" cy="4802505"/>
             <wp:effectExtent l="0" t="0" r="3810" b="0"/>
-            <wp:docPr id="19" name="Picture 19"/>
+            <wp:docPr id="18" name="Picture 18"/>
             <wp:cNvGraphicFramePr>
               <a:graphicFrameLocks xmlns:a="http://schemas.openxmlformats.org/drawingml/2006/main" noChangeAspect="1"/>
             </wp:cNvGraphicFramePr>
@@ -1647,7 +2839,7 @@
               <a:graphicData uri="http://schemas.openxmlformats.org/drawingml/2006/picture">
                 <pic:pic xmlns:pic="http://schemas.openxmlformats.org/drawingml/2006/picture">
                   <pic:nvPicPr>
-                    <pic:cNvPr id="0" name="Picture 19"/>
+                    <pic:cNvPr id="0" name="Picture 18"/>
                     <pic:cNvPicPr>
                       <a:picLocks noChangeAspect="1" noChangeArrowheads="1"/>
                     </pic:cNvPicPr>
@@ -1686,17 +2878,152 @@
       </w:r>
     </w:p>
     <w:p/>
+    <w:p/>
+    <w:p>
+      <w:pPr>
+        <w:rPr>
+          <w:sz w:val="28"/>
+          <w:szCs w:val="28"/>
+        </w:rPr>
+      </w:pPr>
+      <w:r>
+        <w:rPr>
+          <w:sz w:val="28"/>
+          <w:szCs w:val="28"/>
+        </w:rPr>
+        <w:t>We can put our configuration in here. YAML files start with "---", so make sure you don't forget that part.</w:t>
+      </w:r>
+    </w:p>
+    <w:p>
+      <w:pPr>
+        <w:rPr>
+          <w:sz w:val="28"/>
+          <w:szCs w:val="28"/>
+        </w:rPr>
+      </w:pPr>
+      <w:r>
+        <w:rPr>
+          <w:sz w:val="28"/>
+          <w:szCs w:val="28"/>
+        </w:rPr>
+        <w:t>/</w:t>
+      </w:r>
+      <w:proofErr w:type="spellStart"/>
+      <w:r>
+        <w:rPr>
+          <w:sz w:val="28"/>
+          <w:szCs w:val="28"/>
+        </w:rPr>
+        <w:t>etc</w:t>
+      </w:r>
+      <w:proofErr w:type="spellEnd"/>
+      <w:r>
+        <w:rPr>
+          <w:sz w:val="28"/>
+          <w:szCs w:val="28"/>
+        </w:rPr>
+        <w:t>/</w:t>
+      </w:r>
+      <w:proofErr w:type="spellStart"/>
+      <w:r>
+        <w:rPr>
+          <w:sz w:val="28"/>
+          <w:szCs w:val="28"/>
+        </w:rPr>
+        <w:t>ansible</w:t>
+      </w:r>
+      <w:proofErr w:type="spellEnd"/>
+      <w:r>
+        <w:rPr>
+          <w:sz w:val="28"/>
+          <w:szCs w:val="28"/>
+        </w:rPr>
+        <w:t>/</w:t>
+      </w:r>
+      <w:proofErr w:type="spellStart"/>
+      <w:r>
+        <w:rPr>
+          <w:sz w:val="28"/>
+          <w:szCs w:val="28"/>
+        </w:rPr>
+        <w:t>group_vars</w:t>
+      </w:r>
+      <w:proofErr w:type="spellEnd"/>
+      <w:r>
+        <w:rPr>
+          <w:sz w:val="28"/>
+          <w:szCs w:val="28"/>
+        </w:rPr>
+        <w:t>/servers</w:t>
+      </w:r>
+    </w:p>
+    <w:p/>
+    <w:p/>
+    <w:p/>
+    <w:p/>
+    <w:p/>
+    <w:p/>
+    <w:p/>
+    <w:p/>
+    <w:p/>
+    <w:p>
+      <w:pPr>
+        <w:rPr>
+          <w:sz w:val="28"/>
+          <w:szCs w:val="28"/>
+        </w:rPr>
+      </w:pPr>
+      <w:r>
+        <w:rPr>
+          <w:sz w:val="28"/>
+          <w:szCs w:val="28"/>
+        </w:rPr>
+        <w:t>---</w:t>
+      </w:r>
+    </w:p>
+    <w:p>
+      <w:pPr>
+        <w:rPr>
+          <w:sz w:val="28"/>
+          <w:szCs w:val="28"/>
+        </w:rPr>
+      </w:pPr>
+      <w:proofErr w:type="spellStart"/>
+      <w:r>
+        <w:rPr>
+          <w:sz w:val="28"/>
+          <w:szCs w:val="28"/>
+        </w:rPr>
+        <w:t>ansible_ssh_user</w:t>
+      </w:r>
+      <w:proofErr w:type="spellEnd"/>
+      <w:r>
+        <w:rPr>
+          <w:sz w:val="28"/>
+          <w:szCs w:val="28"/>
+        </w:rPr>
+        <w:t xml:space="preserve">: </w:t>
+      </w:r>
+      <w:proofErr w:type="spellStart"/>
+      <w:r>
+        <w:rPr>
+          <w:sz w:val="28"/>
+          <w:szCs w:val="28"/>
+        </w:rPr>
+        <w:t>dorin</w:t>
+      </w:r>
+      <w:proofErr w:type="spellEnd"/>
+    </w:p>
     <w:p>
       <w:r>
         <w:rPr>
           <w:noProof/>
         </w:rPr>
-        <w:lastRenderedPageBreak/>
         <w:drawing>
           <wp:inline distT="0" distB="0" distL="0" distR="0">
             <wp:extent cx="5939790" cy="4802505"/>
             <wp:effectExtent l="0" t="0" r="3810" b="0"/>
-            <wp:docPr id="20" name="Picture 20"/>
+            <wp:docPr id="19" name="Picture 19"/>
             <wp:cNvGraphicFramePr>
               <a:graphicFrameLocks xmlns:a="http://schemas.openxmlformats.org/drawingml/2006/main" noChangeAspect="1"/>
             </wp:cNvGraphicFramePr>
@@ -1704,7 +3031,7 @@
               <a:graphicData uri="http://schemas.openxmlformats.org/drawingml/2006/picture">
                 <pic:pic xmlns:pic="http://schemas.openxmlformats.org/drawingml/2006/picture">
                   <pic:nvPicPr>
-                    <pic:cNvPr id="0" name="Picture 20"/>
+                    <pic:cNvPr id="0" name="Picture 19"/>
                     <pic:cNvPicPr>
                       <a:picLocks noChangeAspect="1" noChangeArrowheads="1"/>
                     </pic:cNvPicPr>
@@ -1744,16 +3071,109 @@
     </w:p>
     <w:p/>
     <w:p>
+      <w:pPr>
+        <w:rPr>
+          <w:sz w:val="28"/>
+          <w:szCs w:val="28"/>
+        </w:rPr>
+      </w:pPr>
+      <w:r>
+        <w:rPr>
+          <w:sz w:val="28"/>
+          <w:szCs w:val="28"/>
+        </w:rPr>
+        <w:t>Save and close this file when you are finished.</w:t>
+      </w:r>
+    </w:p>
+    <w:p>
+      <w:pPr>
+        <w:rPr>
+          <w:sz w:val="28"/>
+          <w:szCs w:val="28"/>
+        </w:rPr>
+      </w:pPr>
+    </w:p>
+    <w:p>
+      <w:pPr>
+        <w:rPr>
+          <w:sz w:val="28"/>
+          <w:szCs w:val="28"/>
+        </w:rPr>
+      </w:pPr>
+      <w:r>
+        <w:rPr>
+          <w:sz w:val="28"/>
+          <w:szCs w:val="28"/>
+        </w:rPr>
+        <w:t>Now that we have our hosts set up and enough configuration details to allow us to successfully connect to our hosts, we can try out our very first command.</w:t>
+      </w:r>
+    </w:p>
+    <w:p/>
+    <w:p/>
+    <w:p/>
+    <w:p/>
+    <w:p/>
+    <w:p/>
+    <w:p/>
+    <w:p/>
+    <w:p>
+      <w:pPr>
+        <w:rPr>
+          <w:sz w:val="28"/>
+          <w:szCs w:val="28"/>
+        </w:rPr>
+      </w:pPr>
+      <w:r>
+        <w:rPr>
+          <w:sz w:val="28"/>
+          <w:szCs w:val="28"/>
+        </w:rPr>
+        <w:t>Ping all of the servers you configured by typing:</w:t>
+      </w:r>
+    </w:p>
+    <w:p>
+      <w:pPr>
+        <w:rPr>
+          <w:sz w:val="28"/>
+          <w:szCs w:val="28"/>
+        </w:rPr>
+      </w:pPr>
+      <w:r>
+        <w:rPr>
+          <w:sz w:val="28"/>
+          <w:szCs w:val="28"/>
+        </w:rPr>
+        <w:t xml:space="preserve">    </w:t>
+      </w:r>
+      <w:proofErr w:type="spellStart"/>
+      <w:proofErr w:type="gramStart"/>
+      <w:r>
+        <w:rPr>
+          <w:sz w:val="28"/>
+          <w:szCs w:val="28"/>
+        </w:rPr>
+        <w:t>ansible</w:t>
+      </w:r>
+      <w:proofErr w:type="spellEnd"/>
+      <w:proofErr w:type="gramEnd"/>
+      <w:r>
+        <w:rPr>
+          <w:sz w:val="28"/>
+          <w:szCs w:val="28"/>
+        </w:rPr>
+        <w:t xml:space="preserve"> -m ping all</w:t>
+      </w:r>
+    </w:p>
+    <w:p>
       <w:r>
         <w:rPr>
           <w:noProof/>
         </w:rPr>
-        <w:lastRenderedPageBreak/>
         <w:drawing>
           <wp:inline distT="0" distB="0" distL="0" distR="0">
             <wp:extent cx="5939790" cy="4802505"/>
             <wp:effectExtent l="0" t="0" r="3810" b="0"/>
-            <wp:docPr id="21" name="Picture 21"/>
+            <wp:docPr id="20" name="Picture 20"/>
             <wp:cNvGraphicFramePr>
               <a:graphicFrameLocks xmlns:a="http://schemas.openxmlformats.org/drawingml/2006/main" noChangeAspect="1"/>
             </wp:cNvGraphicFramePr>
@@ -1761,7 +3181,7 @@
               <a:graphicData uri="http://schemas.openxmlformats.org/drawingml/2006/picture">
                 <pic:pic xmlns:pic="http://schemas.openxmlformats.org/drawingml/2006/picture">
                   <pic:nvPicPr>
-                    <pic:cNvPr id="0" name="Picture 21"/>
+                    <pic:cNvPr id="0" name="Picture 20"/>
                     <pic:cNvPicPr>
                       <a:picLocks noChangeAspect="1" noChangeArrowheads="1"/>
                     </pic:cNvPicPr>
@@ -1801,16 +3221,137 @@
     </w:p>
     <w:p/>
     <w:p>
+      <w:pPr>
+        <w:rPr>
+          <w:sz w:val="28"/>
+          <w:szCs w:val="28"/>
+        </w:rPr>
+      </w:pPr>
+      <w:r>
+        <w:rPr>
+          <w:sz w:val="28"/>
+          <w:szCs w:val="28"/>
+        </w:rPr>
+        <w:t xml:space="preserve">And boom </w:t>
+      </w:r>
+      <w:proofErr w:type="spellStart"/>
+      <w:r>
+        <w:rPr>
+          <w:sz w:val="28"/>
+          <w:szCs w:val="28"/>
+        </w:rPr>
+        <w:t>acces</w:t>
+      </w:r>
+      <w:proofErr w:type="spellEnd"/>
+      <w:r>
+        <w:rPr>
+          <w:sz w:val="28"/>
+          <w:szCs w:val="28"/>
+        </w:rPr>
+        <w:t xml:space="preserve"> denied </w:t>
+      </w:r>
+      <w:r>
+        <w:rPr>
+          <w:sz w:val="28"/>
+          <w:szCs w:val="28"/>
+        </w:rPr>
+        <w:sym w:font="Wingdings" w:char="F04A"/>
+      </w:r>
+    </w:p>
+    <w:p>
+      <w:pPr>
+        <w:rPr>
+          <w:sz w:val="28"/>
+          <w:szCs w:val="28"/>
+        </w:rPr>
+      </w:pPr>
+    </w:p>
+    <w:p>
+      <w:pPr>
+        <w:rPr>
+          <w:sz w:val="28"/>
+          <w:szCs w:val="28"/>
+        </w:rPr>
+      </w:pPr>
+      <w:r>
+        <w:rPr>
+          <w:sz w:val="28"/>
+          <w:szCs w:val="28"/>
+        </w:rPr>
+        <w:t xml:space="preserve">I intentionally left the adding of the public key </w:t>
+      </w:r>
+      <w:r>
+        <w:rPr>
+          <w:sz w:val="28"/>
+          <w:szCs w:val="28"/>
+        </w:rPr>
+        <w:t xml:space="preserve">afterwards so you can </w:t>
+      </w:r>
+      <w:proofErr w:type="spellStart"/>
+      <w:r>
+        <w:rPr>
+          <w:sz w:val="28"/>
+          <w:szCs w:val="28"/>
+        </w:rPr>
+        <w:t>realise</w:t>
+      </w:r>
+      <w:proofErr w:type="spellEnd"/>
+      <w:r>
+        <w:rPr>
+          <w:sz w:val="28"/>
+          <w:szCs w:val="28"/>
+        </w:rPr>
+        <w:t xml:space="preserve"> better that if you don’t do it you won’t get </w:t>
+      </w:r>
+      <w:proofErr w:type="spellStart"/>
+      <w:r>
+        <w:rPr>
+          <w:sz w:val="28"/>
+          <w:szCs w:val="28"/>
+        </w:rPr>
+        <w:t>acces</w:t>
+      </w:r>
+      <w:proofErr w:type="spellEnd"/>
+      <w:r>
+        <w:rPr>
+          <w:sz w:val="28"/>
+          <w:szCs w:val="28"/>
+        </w:rPr>
+        <w:t xml:space="preserve"> to the hosts.</w:t>
+      </w:r>
+    </w:p>
+    <w:p/>
+    <w:p/>
+    <w:p/>
+    <w:p/>
+    <w:p/>
+    <w:p/>
+    <w:p/>
+    <w:p/>
+    <w:p>
+      <w:r>
+        <w:t>F</w:t>
+      </w:r>
+      <w:r>
+        <w:t>irst</w:t>
+      </w:r>
+      <w:r>
+        <w:t xml:space="preserve"> let’s try</w:t>
+      </w:r>
+      <w:r>
+        <w:t xml:space="preserve"> a simple SSH login to each host:</w:t>
+      </w:r>
+    </w:p>
+    <w:p>
       <w:r>
         <w:rPr>
           <w:noProof/>
         </w:rPr>
-        <w:lastRenderedPageBreak/>
         <w:drawing>
           <wp:inline distT="0" distB="0" distL="0" distR="0">
             <wp:extent cx="5939790" cy="4802505"/>
             <wp:effectExtent l="0" t="0" r="3810" b="0"/>
-            <wp:docPr id="22" name="Picture 22"/>
+            <wp:docPr id="21" name="Picture 21"/>
             <wp:cNvGraphicFramePr>
               <a:graphicFrameLocks xmlns:a="http://schemas.openxmlformats.org/drawingml/2006/main" noChangeAspect="1"/>
             </wp:cNvGraphicFramePr>
@@ -1818,7 +3359,7 @@
               <a:graphicData uri="http://schemas.openxmlformats.org/drawingml/2006/picture">
                 <pic:pic xmlns:pic="http://schemas.openxmlformats.org/drawingml/2006/picture">
                   <pic:nvPicPr>
-                    <pic:cNvPr id="0" name="Picture 22"/>
+                    <pic:cNvPr id="0" name="Picture 21"/>
                     <pic:cNvPicPr>
                       <a:picLocks noChangeAspect="1" noChangeArrowheads="1"/>
                     </pic:cNvPicPr>
@@ -1867,7 +3408,7 @@
           <wp:inline distT="0" distB="0" distL="0" distR="0">
             <wp:extent cx="5939790" cy="4802505"/>
             <wp:effectExtent l="0" t="0" r="3810" b="0"/>
-            <wp:docPr id="23" name="Picture 23"/>
+            <wp:docPr id="22" name="Picture 22"/>
             <wp:cNvGraphicFramePr>
               <a:graphicFrameLocks xmlns:a="http://schemas.openxmlformats.org/drawingml/2006/main" noChangeAspect="1"/>
             </wp:cNvGraphicFramePr>
@@ -1875,7 +3416,7 @@
               <a:graphicData uri="http://schemas.openxmlformats.org/drawingml/2006/picture">
                 <pic:pic xmlns:pic="http://schemas.openxmlformats.org/drawingml/2006/picture">
                   <pic:nvPicPr>
-                    <pic:cNvPr id="0" name="Picture 23"/>
+                    <pic:cNvPr id="0" name="Picture 22"/>
                     <pic:cNvPicPr>
                       <a:picLocks noChangeAspect="1" noChangeArrowheads="1"/>
                     </pic:cNvPicPr>
@@ -1915,16 +3456,151 @@
     </w:p>
     <w:p/>
     <w:p>
+      <w:pPr>
+        <w:rPr>
+          <w:sz w:val="28"/>
+          <w:szCs w:val="28"/>
+        </w:rPr>
+      </w:pPr>
+      <w:r>
+        <w:rPr>
+          <w:sz w:val="28"/>
+          <w:szCs w:val="28"/>
+        </w:rPr>
+        <w:t xml:space="preserve">And now we will generate a public/private </w:t>
+      </w:r>
+      <w:proofErr w:type="spellStart"/>
+      <w:r>
+        <w:rPr>
+          <w:sz w:val="28"/>
+          <w:szCs w:val="28"/>
+        </w:rPr>
+        <w:t>rsa</w:t>
+      </w:r>
+      <w:proofErr w:type="spellEnd"/>
+      <w:r>
+        <w:rPr>
+          <w:sz w:val="28"/>
+          <w:szCs w:val="28"/>
+        </w:rPr>
+        <w:t xml:space="preserve"> key pair, in order to add the public key to the hosts.</w:t>
+      </w:r>
+    </w:p>
+    <w:p>
+      <w:pPr>
+        <w:rPr>
+          <w:sz w:val="28"/>
+          <w:szCs w:val="28"/>
+        </w:rPr>
+      </w:pPr>
+    </w:p>
+    <w:p>
+      <w:pPr>
+        <w:rPr>
+          <w:sz w:val="28"/>
+          <w:szCs w:val="28"/>
+        </w:rPr>
+      </w:pPr>
+    </w:p>
+    <w:p>
+      <w:pPr>
+        <w:rPr>
+          <w:sz w:val="28"/>
+          <w:szCs w:val="28"/>
+        </w:rPr>
+      </w:pPr>
+    </w:p>
+    <w:p>
+      <w:pPr>
+        <w:rPr>
+          <w:sz w:val="28"/>
+          <w:szCs w:val="28"/>
+        </w:rPr>
+      </w:pPr>
+    </w:p>
+    <w:p>
+      <w:pPr>
+        <w:rPr>
+          <w:sz w:val="28"/>
+          <w:szCs w:val="28"/>
+        </w:rPr>
+      </w:pPr>
+    </w:p>
+    <w:p>
+      <w:pPr>
+        <w:rPr>
+          <w:sz w:val="28"/>
+          <w:szCs w:val="28"/>
+        </w:rPr>
+      </w:pPr>
+    </w:p>
+    <w:p>
+      <w:pPr>
+        <w:rPr>
+          <w:sz w:val="28"/>
+          <w:szCs w:val="28"/>
+        </w:rPr>
+      </w:pPr>
+    </w:p>
+    <w:p>
+      <w:pPr>
+        <w:rPr>
+          <w:sz w:val="28"/>
+          <w:szCs w:val="28"/>
+        </w:rPr>
+      </w:pPr>
+    </w:p>
+    <w:p>
+      <w:pPr>
+        <w:rPr>
+          <w:sz w:val="28"/>
+          <w:szCs w:val="28"/>
+        </w:rPr>
+      </w:pPr>
+    </w:p>
+    <w:p>
+      <w:pPr>
+        <w:rPr>
+          <w:sz w:val="28"/>
+          <w:szCs w:val="28"/>
+        </w:rPr>
+      </w:pPr>
+    </w:p>
+    <w:p>
+      <w:pPr>
+        <w:rPr>
+          <w:sz w:val="28"/>
+          <w:szCs w:val="28"/>
+        </w:rPr>
+      </w:pPr>
+      <w:proofErr w:type="gramStart"/>
+      <w:r>
+        <w:rPr>
+          <w:sz w:val="28"/>
+          <w:szCs w:val="28"/>
+        </w:rPr>
+        <w:lastRenderedPageBreak/>
+        <w:t>First  we</w:t>
+      </w:r>
+      <w:proofErr w:type="gramEnd"/>
+      <w:r>
+        <w:rPr>
+          <w:sz w:val="28"/>
+          <w:szCs w:val="28"/>
+        </w:rPr>
+        <w:t xml:space="preserve"> generate the key pair</w:t>
+      </w:r>
+    </w:p>
+    <w:p>
       <w:r>
         <w:rPr>
           <w:noProof/>
         </w:rPr>
-        <w:lastRenderedPageBreak/>
         <w:drawing>
           <wp:inline distT="0" distB="0" distL="0" distR="0">
             <wp:extent cx="5939790" cy="4802505"/>
             <wp:effectExtent l="0" t="0" r="3810" b="0"/>
-            <wp:docPr id="24" name="Picture 24"/>
+            <wp:docPr id="23" name="Picture 23"/>
             <wp:cNvGraphicFramePr>
               <a:graphicFrameLocks xmlns:a="http://schemas.openxmlformats.org/drawingml/2006/main" noChangeAspect="1"/>
             </wp:cNvGraphicFramePr>
@@ -1932,7 +3608,7 @@
               <a:graphicData uri="http://schemas.openxmlformats.org/drawingml/2006/picture">
                 <pic:pic xmlns:pic="http://schemas.openxmlformats.org/drawingml/2006/picture">
                   <pic:nvPicPr>
-                    <pic:cNvPr id="0" name="Picture 24"/>
+                    <pic:cNvPr id="0" name="Picture 23"/>
                     <pic:cNvPicPr>
                       <a:picLocks noChangeAspect="1" noChangeArrowheads="1"/>
                     </pic:cNvPicPr>
@@ -1972,6 +3648,21 @@
     </w:p>
     <w:p/>
     <w:p>
+      <w:pPr>
+        <w:rPr>
+          <w:sz w:val="28"/>
+          <w:szCs w:val="28"/>
+        </w:rPr>
+      </w:pPr>
+      <w:r>
+        <w:rPr>
+          <w:sz w:val="28"/>
+          <w:szCs w:val="28"/>
+        </w:rPr>
+        <w:t>In this example I’ll choose to leave the password blank, but you can choose to enter a password but you will be prompted for it at each command (connection).</w:t>
+      </w:r>
+    </w:p>
+    <w:p>
       <w:r>
         <w:rPr>
           <w:noProof/>
@@ -1981,7 +3672,7 @@
           <wp:inline distT="0" distB="0" distL="0" distR="0">
             <wp:extent cx="5939790" cy="4802505"/>
             <wp:effectExtent l="0" t="0" r="3810" b="0"/>
-            <wp:docPr id="25" name="Picture 25"/>
+            <wp:docPr id="24" name="Picture 24"/>
             <wp:cNvGraphicFramePr>
               <a:graphicFrameLocks xmlns:a="http://schemas.openxmlformats.org/drawingml/2006/main" noChangeAspect="1"/>
             </wp:cNvGraphicFramePr>
@@ -1989,7 +3680,7 @@
               <a:graphicData uri="http://schemas.openxmlformats.org/drawingml/2006/picture">
                 <pic:pic xmlns:pic="http://schemas.openxmlformats.org/drawingml/2006/picture">
                   <pic:nvPicPr>
-                    <pic:cNvPr id="0" name="Picture 25"/>
+                    <pic:cNvPr id="0" name="Picture 24"/>
                     <pic:cNvPicPr>
                       <a:picLocks noChangeAspect="1" noChangeArrowheads="1"/>
                     </pic:cNvPicPr>
@@ -2029,6 +3720,21 @@
     </w:p>
     <w:p/>
     <w:p>
+      <w:pPr>
+        <w:rPr>
+          <w:sz w:val="28"/>
+          <w:szCs w:val="28"/>
+        </w:rPr>
+      </w:pPr>
+      <w:r>
+        <w:rPr>
+          <w:sz w:val="28"/>
+          <w:szCs w:val="28"/>
+        </w:rPr>
+        <w:t>Just press Enter,</w:t>
+      </w:r>
+    </w:p>
+    <w:p>
       <w:r>
         <w:rPr>
           <w:noProof/>
@@ -2038,7 +3744,7 @@
           <wp:inline distT="0" distB="0" distL="0" distR="0">
             <wp:extent cx="5939790" cy="4802505"/>
             <wp:effectExtent l="0" t="0" r="3810" b="0"/>
-            <wp:docPr id="26" name="Picture 26"/>
+            <wp:docPr id="25" name="Picture 25"/>
             <wp:cNvGraphicFramePr>
               <a:graphicFrameLocks xmlns:a="http://schemas.openxmlformats.org/drawingml/2006/main" noChangeAspect="1"/>
             </wp:cNvGraphicFramePr>
@@ -2046,7 +3752,7 @@
               <a:graphicData uri="http://schemas.openxmlformats.org/drawingml/2006/picture">
                 <pic:pic xmlns:pic="http://schemas.openxmlformats.org/drawingml/2006/picture">
                   <pic:nvPicPr>
-                    <pic:cNvPr id="0" name="Picture 26"/>
+                    <pic:cNvPr id="0" name="Picture 25"/>
                     <pic:cNvPicPr>
                       <a:picLocks noChangeAspect="1" noChangeArrowheads="1"/>
                     </pic:cNvPicPr>
@@ -2086,16 +3792,134 @@
     </w:p>
     <w:p/>
     <w:p>
+      <w:pPr>
+        <w:rPr>
+          <w:sz w:val="28"/>
+          <w:szCs w:val="28"/>
+        </w:rPr>
+      </w:pPr>
+      <w:r>
+        <w:rPr>
+          <w:sz w:val="28"/>
+          <w:szCs w:val="28"/>
+        </w:rPr>
+        <w:t>I got the key pair generated, now I’ll add the public key to both hosts</w:t>
+      </w:r>
+    </w:p>
+    <w:p>
+      <w:pPr>
+        <w:rPr>
+          <w:sz w:val="28"/>
+          <w:szCs w:val="28"/>
+        </w:rPr>
+      </w:pPr>
+    </w:p>
+    <w:p>
+      <w:pPr>
+        <w:rPr>
+          <w:sz w:val="28"/>
+          <w:szCs w:val="28"/>
+        </w:rPr>
+      </w:pPr>
+    </w:p>
+    <w:p>
+      <w:pPr>
+        <w:rPr>
+          <w:sz w:val="28"/>
+          <w:szCs w:val="28"/>
+        </w:rPr>
+      </w:pPr>
+    </w:p>
+    <w:p>
+      <w:pPr>
+        <w:rPr>
+          <w:sz w:val="28"/>
+          <w:szCs w:val="28"/>
+        </w:rPr>
+      </w:pPr>
+    </w:p>
+    <w:p>
+      <w:pPr>
+        <w:rPr>
+          <w:sz w:val="28"/>
+          <w:szCs w:val="28"/>
+        </w:rPr>
+      </w:pPr>
+    </w:p>
+    <w:p>
+      <w:pPr>
+        <w:rPr>
+          <w:sz w:val="28"/>
+          <w:szCs w:val="28"/>
+        </w:rPr>
+      </w:pPr>
+    </w:p>
+    <w:p>
+      <w:pPr>
+        <w:rPr>
+          <w:sz w:val="28"/>
+          <w:szCs w:val="28"/>
+        </w:rPr>
+      </w:pPr>
+    </w:p>
+    <w:p>
+      <w:pPr>
+        <w:rPr>
+          <w:sz w:val="28"/>
+          <w:szCs w:val="28"/>
+        </w:rPr>
+      </w:pPr>
+    </w:p>
+    <w:p>
+      <w:pPr>
+        <w:rPr>
+          <w:sz w:val="28"/>
+          <w:szCs w:val="28"/>
+        </w:rPr>
+      </w:pPr>
+    </w:p>
+    <w:p>
+      <w:pPr>
+        <w:rPr>
+          <w:sz w:val="28"/>
+          <w:szCs w:val="28"/>
+        </w:rPr>
+      </w:pPr>
+    </w:p>
+    <w:p>
+      <w:pPr>
+        <w:rPr>
+          <w:sz w:val="28"/>
+          <w:szCs w:val="28"/>
+        </w:rPr>
+      </w:pPr>
+    </w:p>
+    <w:p>
+      <w:pPr>
+        <w:rPr>
+          <w:sz w:val="28"/>
+          <w:szCs w:val="28"/>
+        </w:rPr>
+      </w:pPr>
+      <w:r>
+        <w:rPr>
+          <w:sz w:val="28"/>
+          <w:szCs w:val="28"/>
+        </w:rPr>
+        <w:lastRenderedPageBreak/>
+        <w:t>Host1:</w:t>
+      </w:r>
+    </w:p>
+    <w:p>
       <w:r>
         <w:rPr>
           <w:noProof/>
         </w:rPr>
-        <w:lastRenderedPageBreak/>
         <w:drawing>
           <wp:inline distT="0" distB="0" distL="0" distR="0">
-            <wp:extent cx="5939790" cy="4802505"/>
-            <wp:effectExtent l="0" t="0" r="3810" b="0"/>
-            <wp:docPr id="27" name="Picture 27"/>
+            <wp:extent cx="5123649" cy="4142630"/>
+            <wp:effectExtent l="0" t="0" r="1270" b="0"/>
+            <wp:docPr id="26" name="Picture 26"/>
             <wp:cNvGraphicFramePr>
               <a:graphicFrameLocks xmlns:a="http://schemas.openxmlformats.org/drawingml/2006/main" noChangeAspect="1"/>
             </wp:cNvGraphicFramePr>
@@ -2103,7 +3927,7 @@
               <a:graphicData uri="http://schemas.openxmlformats.org/drawingml/2006/picture">
                 <pic:pic xmlns:pic="http://schemas.openxmlformats.org/drawingml/2006/picture">
                   <pic:nvPicPr>
-                    <pic:cNvPr id="0" name="Picture 27"/>
+                    <pic:cNvPr id="0" name="Picture 26"/>
                     <pic:cNvPicPr>
                       <a:picLocks noChangeAspect="1" noChangeArrowheads="1"/>
                     </pic:cNvPicPr>
@@ -2124,7 +3948,7 @@
                   <pic:spPr bwMode="auto">
                     <a:xfrm>
                       <a:off x="0" y="0"/>
-                      <a:ext cx="5939790" cy="4802505"/>
+                      <a:ext cx="5156677" cy="4169334"/>
                     </a:xfrm>
                     <a:prstGeom prst="rect">
                       <a:avLst/>
@@ -2147,12 +3971,11 @@
         <w:rPr>
           <w:noProof/>
         </w:rPr>
-        <w:lastRenderedPageBreak/>
         <w:drawing>
           <wp:inline distT="0" distB="0" distL="0" distR="0">
-            <wp:extent cx="5939790" cy="4802505"/>
-            <wp:effectExtent l="0" t="0" r="3810" b="0"/>
-            <wp:docPr id="28" name="Picture 28"/>
+            <wp:extent cx="5153050" cy="4166401"/>
+            <wp:effectExtent l="0" t="0" r="0" b="5715"/>
+            <wp:docPr id="27" name="Picture 27"/>
             <wp:cNvGraphicFramePr>
               <a:graphicFrameLocks xmlns:a="http://schemas.openxmlformats.org/drawingml/2006/main" noChangeAspect="1"/>
             </wp:cNvGraphicFramePr>
@@ -2160,7 +3983,7 @@
               <a:graphicData uri="http://schemas.openxmlformats.org/drawingml/2006/picture">
                 <pic:pic xmlns:pic="http://schemas.openxmlformats.org/drawingml/2006/picture">
                   <pic:nvPicPr>
-                    <pic:cNvPr id="0" name="Picture 28"/>
+                    <pic:cNvPr id="0" name="Picture 27"/>
                     <pic:cNvPicPr>
                       <a:picLocks noChangeAspect="1" noChangeArrowheads="1"/>
                     </pic:cNvPicPr>
@@ -2181,7 +4004,7 @@
                   <pic:spPr bwMode="auto">
                     <a:xfrm>
                       <a:off x="0" y="0"/>
-                      <a:ext cx="5939790" cy="4802505"/>
+                      <a:ext cx="5153050" cy="4166401"/>
                     </a:xfrm>
                     <a:prstGeom prst="rect">
                       <a:avLst/>
@@ -2200,16 +4023,30 @@
     </w:p>
     <w:p/>
     <w:p>
+      <w:pPr>
+        <w:rPr>
+          <w:sz w:val="28"/>
+          <w:szCs w:val="28"/>
+        </w:rPr>
+      </w:pPr>
+      <w:r>
+        <w:rPr>
+          <w:sz w:val="28"/>
+          <w:szCs w:val="28"/>
+        </w:rPr>
+        <w:t>And host2:</w:t>
+      </w:r>
+    </w:p>
+    <w:p>
       <w:r>
         <w:rPr>
           <w:noProof/>
         </w:rPr>
-        <w:lastRenderedPageBreak/>
         <w:drawing>
           <wp:inline distT="0" distB="0" distL="0" distR="0">
             <wp:extent cx="5939790" cy="4802505"/>
             <wp:effectExtent l="0" t="0" r="3810" b="0"/>
-            <wp:docPr id="29" name="Picture 29"/>
+            <wp:docPr id="28" name="Picture 28"/>
             <wp:cNvGraphicFramePr>
               <a:graphicFrameLocks xmlns:a="http://schemas.openxmlformats.org/drawingml/2006/main" noChangeAspect="1"/>
             </wp:cNvGraphicFramePr>
@@ -2217,7 +4054,7 @@
               <a:graphicData uri="http://schemas.openxmlformats.org/drawingml/2006/picture">
                 <pic:pic xmlns:pic="http://schemas.openxmlformats.org/drawingml/2006/picture">
                   <pic:nvPicPr>
-                    <pic:cNvPr id="0" name="Picture 29"/>
+                    <pic:cNvPr id="0" name="Picture 28"/>
                     <pic:cNvPicPr>
                       <a:picLocks noChangeAspect="1" noChangeArrowheads="1"/>
                     </pic:cNvPicPr>
@@ -2256,13 +4093,455 @@
       </w:r>
     </w:p>
     <w:p/>
-    <w:p/>
-    <w:p/>
-    <w:p/>
-    <w:p/>
+    <w:p>
+      <w:pPr>
+        <w:rPr>
+          <w:sz w:val="28"/>
+          <w:szCs w:val="28"/>
+        </w:rPr>
+      </w:pPr>
+      <w:r>
+        <w:rPr>
+          <w:sz w:val="28"/>
+          <w:szCs w:val="28"/>
+        </w:rPr>
+        <w:t>Done.</w:t>
+      </w:r>
+    </w:p>
+    <w:p>
+      <w:pPr>
+        <w:rPr>
+          <w:sz w:val="28"/>
+          <w:szCs w:val="28"/>
+        </w:rPr>
+      </w:pPr>
+      <w:r>
+        <w:rPr>
+          <w:sz w:val="28"/>
+          <w:szCs w:val="28"/>
+        </w:rPr>
+        <w:t xml:space="preserve">Now </w:t>
+      </w:r>
+      <w:proofErr w:type="gramStart"/>
+      <w:r>
+        <w:rPr>
+          <w:sz w:val="28"/>
+          <w:szCs w:val="28"/>
+        </w:rPr>
+        <w:t>It</w:t>
+      </w:r>
+      <w:proofErr w:type="gramEnd"/>
+      <w:r>
+        <w:rPr>
+          <w:sz w:val="28"/>
+          <w:szCs w:val="28"/>
+        </w:rPr>
+        <w:t xml:space="preserve"> won’t be a problem connecting to my hosts next time I’ll try.</w:t>
+      </w:r>
+    </w:p>
+    <w:p>
+      <w:pPr>
+        <w:rPr>
+          <w:sz w:val="28"/>
+          <w:szCs w:val="28"/>
+        </w:rPr>
+      </w:pPr>
+    </w:p>
+    <w:p>
+      <w:pPr>
+        <w:rPr>
+          <w:sz w:val="28"/>
+          <w:szCs w:val="28"/>
+        </w:rPr>
+      </w:pPr>
+    </w:p>
+    <w:p>
+      <w:pPr>
+        <w:rPr>
+          <w:sz w:val="28"/>
+          <w:szCs w:val="28"/>
+        </w:rPr>
+      </w:pPr>
+    </w:p>
+    <w:p>
+      <w:pPr>
+        <w:rPr>
+          <w:sz w:val="28"/>
+          <w:szCs w:val="28"/>
+        </w:rPr>
+      </w:pPr>
+    </w:p>
+    <w:p>
+      <w:pPr>
+        <w:rPr>
+          <w:sz w:val="28"/>
+          <w:szCs w:val="28"/>
+        </w:rPr>
+      </w:pPr>
+    </w:p>
+    <w:p>
+      <w:pPr>
+        <w:rPr>
+          <w:sz w:val="28"/>
+          <w:szCs w:val="28"/>
+        </w:rPr>
+      </w:pPr>
+    </w:p>
+    <w:p>
+      <w:pPr>
+        <w:rPr>
+          <w:sz w:val="28"/>
+          <w:szCs w:val="28"/>
+        </w:rPr>
+      </w:pPr>
+    </w:p>
+    <w:p>
+      <w:pPr>
+        <w:rPr>
+          <w:sz w:val="28"/>
+          <w:szCs w:val="28"/>
+        </w:rPr>
+      </w:pPr>
+    </w:p>
+    <w:p>
+      <w:pPr>
+        <w:rPr>
+          <w:sz w:val="28"/>
+          <w:szCs w:val="28"/>
+        </w:rPr>
+      </w:pPr>
+      <w:r>
+        <w:rPr>
+          <w:sz w:val="28"/>
+          <w:szCs w:val="28"/>
+        </w:rPr>
+        <w:lastRenderedPageBreak/>
+        <w:t>So let’s give it a go:</w:t>
+      </w:r>
+    </w:p>
+    <w:p>
+      <w:pPr>
+        <w:rPr>
+          <w:sz w:val="28"/>
+          <w:szCs w:val="28"/>
+        </w:rPr>
+      </w:pPr>
+      <w:proofErr w:type="spellStart"/>
+      <w:proofErr w:type="gramStart"/>
+      <w:r>
+        <w:rPr>
+          <w:sz w:val="28"/>
+          <w:szCs w:val="28"/>
+        </w:rPr>
+        <w:t>ansible</w:t>
+      </w:r>
+      <w:proofErr w:type="spellEnd"/>
+      <w:proofErr w:type="gramEnd"/>
+      <w:r>
+        <w:rPr>
+          <w:sz w:val="28"/>
+          <w:szCs w:val="28"/>
+        </w:rPr>
+        <w:t xml:space="preserve"> -m ping all</w:t>
+      </w:r>
+      <w:r>
+        <w:rPr>
+          <w:sz w:val="28"/>
+          <w:szCs w:val="28"/>
+        </w:rPr>
+        <w:t>:</w:t>
+      </w:r>
+    </w:p>
+    <w:p>
+      <w:r>
+        <w:rPr>
+          <w:noProof/>
+        </w:rPr>
+        <w:drawing>
+          <wp:inline distT="0" distB="0" distL="0" distR="0">
+            <wp:extent cx="5939790" cy="4802505"/>
+            <wp:effectExtent l="0" t="0" r="3810" b="0"/>
+            <wp:docPr id="29" name="Picture 29"/>
+            <wp:cNvGraphicFramePr>
+              <a:graphicFrameLocks xmlns:a="http://schemas.openxmlformats.org/drawingml/2006/main" noChangeAspect="1"/>
+            </wp:cNvGraphicFramePr>
+            <a:graphic xmlns:a="http://schemas.openxmlformats.org/drawingml/2006/main">
+              <a:graphicData uri="http://schemas.openxmlformats.org/drawingml/2006/picture">
+                <pic:pic xmlns:pic="http://schemas.openxmlformats.org/drawingml/2006/picture">
+                  <pic:nvPicPr>
+                    <pic:cNvPr id="0" name="Picture 29"/>
+                    <pic:cNvPicPr>
+                      <a:picLocks noChangeAspect="1" noChangeArrowheads="1"/>
+                    </pic:cNvPicPr>
+                  </pic:nvPicPr>
+                  <pic:blipFill>
+                    <a:blip r:embed="rId34">
+                      <a:extLst>
+                        <a:ext uri="{28A0092B-C50C-407E-A947-70E740481C1C}">
+                          <a14:useLocalDpi xmlns:a14="http://schemas.microsoft.com/office/drawing/2010/main" val="0"/>
+                        </a:ext>
+                      </a:extLst>
+                    </a:blip>
+                    <a:srcRect/>
+                    <a:stretch>
+                      <a:fillRect/>
+                    </a:stretch>
+                  </pic:blipFill>
+                  <pic:spPr bwMode="auto">
+                    <a:xfrm>
+                      <a:off x="0" y="0"/>
+                      <a:ext cx="5939790" cy="4802505"/>
+                    </a:xfrm>
+                    <a:prstGeom prst="rect">
+                      <a:avLst/>
+                    </a:prstGeom>
+                    <a:noFill/>
+                    <a:ln>
+                      <a:noFill/>
+                    </a:ln>
+                  </pic:spPr>
+                </pic:pic>
+              </a:graphicData>
+            </a:graphic>
+          </wp:inline>
+        </w:drawing>
+      </w:r>
+    </w:p>
+    <w:p/>
+    <w:p/>
+    <w:p>
+      <w:pPr>
+        <w:rPr>
+          <w:sz w:val="28"/>
+          <w:szCs w:val="28"/>
+        </w:rPr>
+      </w:pPr>
+      <w:r>
+        <w:rPr>
+          <w:sz w:val="28"/>
+          <w:szCs w:val="28"/>
+        </w:rPr>
+        <w:t>And is working, you see how great it is?</w:t>
+      </w:r>
+    </w:p>
+    <w:p>
+      <w:pPr>
+        <w:rPr>
+          <w:sz w:val="28"/>
+          <w:szCs w:val="28"/>
+        </w:rPr>
+      </w:pPr>
+    </w:p>
+    <w:p>
+      <w:pPr>
+        <w:rPr>
+          <w:sz w:val="28"/>
+          <w:szCs w:val="28"/>
+        </w:rPr>
+      </w:pPr>
+    </w:p>
+    <w:p>
+      <w:pPr>
+        <w:rPr>
+          <w:sz w:val="28"/>
+          <w:szCs w:val="28"/>
+        </w:rPr>
+      </w:pPr>
+    </w:p>
+    <w:p>
+      <w:pPr>
+        <w:rPr>
+          <w:sz w:val="28"/>
+          <w:szCs w:val="28"/>
+        </w:rPr>
+      </w:pPr>
+    </w:p>
+    <w:p>
+      <w:pPr>
+        <w:rPr>
+          <w:sz w:val="28"/>
+          <w:szCs w:val="28"/>
+        </w:rPr>
+      </w:pPr>
+    </w:p>
+    <w:p>
+      <w:pPr>
+        <w:rPr>
+          <w:sz w:val="28"/>
+          <w:szCs w:val="28"/>
+        </w:rPr>
+      </w:pPr>
+    </w:p>
+    <w:p>
+      <w:pPr>
+        <w:rPr>
+          <w:sz w:val="28"/>
+          <w:szCs w:val="28"/>
+        </w:rPr>
+      </w:pPr>
+    </w:p>
+    <w:p>
+      <w:pPr>
+        <w:rPr>
+          <w:sz w:val="28"/>
+          <w:szCs w:val="28"/>
+        </w:rPr>
+      </w:pPr>
+    </w:p>
+    <w:p>
+      <w:pPr>
+        <w:rPr>
+          <w:sz w:val="28"/>
+          <w:szCs w:val="28"/>
+        </w:rPr>
+      </w:pPr>
+      <w:r>
+        <w:rPr>
+          <w:sz w:val="28"/>
+          <w:szCs w:val="28"/>
+        </w:rPr>
+        <w:lastRenderedPageBreak/>
+        <w:t>Let’s try another command:</w:t>
+      </w:r>
+    </w:p>
+    <w:p>
+      <w:pPr>
+        <w:rPr>
+          <w:sz w:val="28"/>
+          <w:szCs w:val="28"/>
+        </w:rPr>
+      </w:pPr>
+      <w:proofErr w:type="spellStart"/>
+      <w:r>
+        <w:rPr>
+          <w:sz w:val="28"/>
+          <w:szCs w:val="28"/>
+        </w:rPr>
+        <w:t>Ansible</w:t>
+      </w:r>
+      <w:proofErr w:type="spellEnd"/>
+      <w:r>
+        <w:rPr>
+          <w:sz w:val="28"/>
+          <w:szCs w:val="28"/>
+        </w:rPr>
+        <w:t xml:space="preserve"> all –m shell –a “free -m”</w:t>
+      </w:r>
+    </w:p>
+    <w:p>
+      <w:r>
+        <w:rPr>
+          <w:noProof/>
+        </w:rPr>
+        <w:drawing>
+          <wp:inline distT="0" distB="0" distL="0" distR="0">
+            <wp:extent cx="5939790" cy="4214495"/>
+            <wp:effectExtent l="0" t="0" r="3810" b="0"/>
+            <wp:docPr id="30" name="Picture 30"/>
+            <wp:cNvGraphicFramePr>
+              <a:graphicFrameLocks xmlns:a="http://schemas.openxmlformats.org/drawingml/2006/main" noChangeAspect="1"/>
+            </wp:cNvGraphicFramePr>
+            <a:graphic xmlns:a="http://schemas.openxmlformats.org/drawingml/2006/main">
+              <a:graphicData uri="http://schemas.openxmlformats.org/drawingml/2006/picture">
+                <pic:pic xmlns:pic="http://schemas.openxmlformats.org/drawingml/2006/picture">
+                  <pic:nvPicPr>
+                    <pic:cNvPr id="0" name="Picture 1"/>
+                    <pic:cNvPicPr>
+                      <a:picLocks noChangeAspect="1" noChangeArrowheads="1"/>
+                    </pic:cNvPicPr>
+                  </pic:nvPicPr>
+                  <pic:blipFill>
+                    <a:blip r:embed="rId35">
+                      <a:extLst>
+                        <a:ext uri="{28A0092B-C50C-407E-A947-70E740481C1C}">
+                          <a14:useLocalDpi xmlns:a14="http://schemas.microsoft.com/office/drawing/2010/main" val="0"/>
+                        </a:ext>
+                      </a:extLst>
+                    </a:blip>
+                    <a:srcRect/>
+                    <a:stretch>
+                      <a:fillRect/>
+                    </a:stretch>
+                  </pic:blipFill>
+                  <pic:spPr bwMode="auto">
+                    <a:xfrm>
+                      <a:off x="0" y="0"/>
+                      <a:ext cx="5939790" cy="4214495"/>
+                    </a:xfrm>
+                    <a:prstGeom prst="rect">
+                      <a:avLst/>
+                    </a:prstGeom>
+                    <a:noFill/>
+                    <a:ln>
+                      <a:noFill/>
+                    </a:ln>
+                  </pic:spPr>
+                </pic:pic>
+              </a:graphicData>
+            </a:graphic>
+          </wp:inline>
+        </w:drawing>
+      </w:r>
+    </w:p>
+    <w:p>
+      <w:pPr>
+        <w:rPr>
+          <w:sz w:val="28"/>
+          <w:szCs w:val="28"/>
+        </w:rPr>
+      </w:pPr>
+      <w:r>
+        <w:rPr>
+          <w:sz w:val="28"/>
+          <w:szCs w:val="28"/>
+        </w:rPr>
+        <w:t>It tells us the memory status of host1 and host2 in MB.</w:t>
+      </w:r>
+    </w:p>
+    <w:p/>
+    <w:p>
+      <w:pPr>
+        <w:rPr>
+          <w:sz w:val="28"/>
+          <w:szCs w:val="28"/>
+        </w:rPr>
+      </w:pPr>
+      <w:r>
+        <w:rPr>
+          <w:sz w:val="28"/>
+          <w:szCs w:val="28"/>
+        </w:rPr>
+        <w:t xml:space="preserve">You could do lot more with </w:t>
+      </w:r>
+      <w:proofErr w:type="spellStart"/>
+      <w:r>
+        <w:rPr>
+          <w:sz w:val="28"/>
+          <w:szCs w:val="28"/>
+        </w:rPr>
+        <w:t>Ansible</w:t>
+      </w:r>
+      <w:proofErr w:type="spellEnd"/>
+      <w:r>
+        <w:rPr>
+          <w:sz w:val="28"/>
+          <w:szCs w:val="28"/>
+        </w:rPr>
+        <w:t xml:space="preserve"> but this is a si</w:t>
+      </w:r>
+      <w:bookmarkStart w:id="0" w:name="_GoBack"/>
+      <w:bookmarkEnd w:id="0"/>
+      <w:r>
+        <w:rPr>
+          <w:sz w:val="28"/>
+          <w:szCs w:val="28"/>
+        </w:rPr>
+        <w:t>mple article just to see it working.</w:t>
+      </w:r>
+    </w:p>
     <w:sectPr>
       <w:pgSz w:w="12240" w:h="15840"/>
-      <w:pgMar w:top="1440" w:right="1440" w:bottom="1440" w:left="1440" w:header="720" w:footer="720" w:gutter="0"/>
+      <w:pgMar w:top="720" w:right="720" w:bottom="720" w:left="720" w:header="720" w:footer="720" w:gutter="0"/>
       <w:cols w:space="720"/>
       <w:docGrid w:linePitch="360"/>
     </w:sectPr>
@@ -3095,4 +5374,16 @@
     </a:ext>
   </a:extLst>
 </a:theme>
+</file>
+
+<file path=customXml/item1.xml><?xml version="1.0" encoding="utf-8"?>
+<b:Sources xmlns:b="http://schemas.openxmlformats.org/officeDocument/2006/bibliography" xmlns="http://schemas.openxmlformats.org/officeDocument/2006/bibliography" SelectedStyle="\APASixthEditionOfficeOnline.xsl" StyleName="APA" Version="6"/>
+</file>
+
+<file path=customXml/itemProps1.xml><?xml version="1.0" encoding="utf-8"?>
+<ds:datastoreItem xmlns:ds="http://schemas.openxmlformats.org/officeDocument/2006/customXml" ds:itemID="{BB3529D8-F2A0-44C3-9903-95E28B98B1CE}">
+  <ds:schemaRefs>
+    <ds:schemaRef ds:uri="http://schemas.openxmlformats.org/officeDocument/2006/bibliography"/>
+  </ds:schemaRefs>
+</ds:datastoreItem>
 </file>
</xml_diff>